<commit_message>
Tugba hoca's fxes to CVs
</commit_message>
<xml_diff>
--- a/Caner_Demir_Cv.docx
+++ b/Caner_Demir_Cv.docx
@@ -1,6 +1,6 @@
 
 <file path=word/document.xml><?xml version="1.0" encoding="utf-8"?>
-<w:document xmlns:wpc="http://schemas.microsoft.com/office/word/2010/wordprocessingCanvas" xmlns:mc="http://schemas.openxmlformats.org/markup-compatibility/2006" xmlns:o="urn:schemas-microsoft-com:office:office" xmlns:r="http://schemas.openxmlformats.org/officeDocument/2006/relationships" xmlns:m="http://schemas.openxmlformats.org/officeDocument/2006/math" xmlns:v="urn:schemas-microsoft-com:vml" xmlns:wp14="http://schemas.microsoft.com/office/word/2010/wordprocessingDrawing" xmlns:wp="http://schemas.openxmlformats.org/drawingml/2006/wordprocessingDrawing" xmlns:w10="urn:schemas-microsoft-com:office:word" xmlns:w="http://schemas.openxmlformats.org/wordprocessingml/2006/main" xmlns:w14="http://schemas.microsoft.com/office/word/2010/wordml" xmlns:wpg="http://schemas.microsoft.com/office/word/2010/wordprocessingGroup" xmlns:wpi="http://schemas.microsoft.com/office/word/2010/wordprocessingInk" xmlns:wne="http://schemas.microsoft.com/office/word/2006/wordml" xmlns:wps="http://schemas.microsoft.com/office/word/2010/wordprocessingShape" mc:Ignorable="w14 wp14">
+<w:document xmlns:wpc="http://schemas.microsoft.com/office/word/2010/wordprocessingCanvas" xmlns:mc="http://schemas.openxmlformats.org/markup-compatibility/2006" xmlns:o="urn:schemas-microsoft-com:office:office" xmlns:r="http://schemas.openxmlformats.org/officeDocument/2006/relationships" xmlns:m="http://schemas.openxmlformats.org/officeDocument/2006/math" xmlns:v="urn:schemas-microsoft-com:vml" xmlns:wp14="http://schemas.microsoft.com/office/word/2010/wordprocessingDrawing" xmlns:wp="http://schemas.openxmlformats.org/drawingml/2006/wordprocessingDrawing" xmlns:w10="urn:schemas-microsoft-com:office:word" xmlns:w="http://schemas.openxmlformats.org/wordprocessingml/2006/main" xmlns:w14="http://schemas.microsoft.com/office/word/2010/wordml" xmlns:w15="http://schemas.microsoft.com/office/word/2012/wordml" xmlns:wpg="http://schemas.microsoft.com/office/word/2010/wordprocessingGroup" xmlns:wpi="http://schemas.microsoft.com/office/word/2010/wordprocessingInk" xmlns:wne="http://schemas.microsoft.com/office/word/2006/wordml" xmlns:wps="http://schemas.microsoft.com/office/word/2010/wordprocessingShape" mc:Ignorable="w14 w15 wp14">
   <w:body>
     <w:p>
       <w:pPr>
@@ -31,7 +31,7 @@
     </w:p>
     <w:p>
       <w:pPr>
-        <w:pStyle w:val="Balk1"/>
+        <w:pStyle w:val="Heading1"/>
         <w:spacing w:before="64"/>
         <w:rPr>
           <w:b w:val="0"/>
@@ -221,10 +221,10 @@
         </w:rPr>
         <w:t xml:space="preserve"> </w:t>
       </w:r>
-      <w:hyperlink r:id="rId8" w:history="1">
+      <w:hyperlink r:id="rId7" w:history="1">
         <w:r>
           <w:rPr>
-            <w:rStyle w:val="Kpr"/>
+            <w:rStyle w:val="Hyperlink"/>
             <w:rFonts w:ascii="Times New Roman"/>
             <w:spacing w:val="-1"/>
             <w:sz w:val="24"/>
@@ -248,7 +248,7 @@
     </w:p>
     <w:p>
       <w:pPr>
-        <w:pStyle w:val="Balk1"/>
+        <w:pStyle w:val="Heading1"/>
         <w:rPr>
           <w:b w:val="0"/>
           <w:bCs w:val="0"/>
@@ -266,7 +266,7 @@
     </w:p>
     <w:p>
       <w:pPr>
-        <w:pStyle w:val="GvdeMetni"/>
+        <w:pStyle w:val="BodyText"/>
         <w:numPr>
           <w:ilvl w:val="0"/>
           <w:numId w:val="1"/>
@@ -295,10 +295,24 @@
           <w:b/>
           <w:spacing w:val="-1"/>
         </w:rPr>
+        <w:t xml:space="preserve">                    </w:t>
+      </w:r>
+      <w:r>
+        <w:rPr>
+          <w:b/>
+          <w:spacing w:val="-1"/>
+        </w:rPr>
         <w:t xml:space="preserve">                                  </w:t>
       </w:r>
       <w:r>
         <w:rPr>
+          <w:b/>
+          <w:spacing w:val="-1"/>
+        </w:rPr>
+        <w:t xml:space="preserve">              </w:t>
+      </w:r>
+      <w:r>
+        <w:rPr>
           <w:spacing w:val="-1"/>
         </w:rPr>
         <w:t>Sep</w:t>
@@ -312,7 +326,7 @@
     </w:p>
     <w:p>
       <w:pPr>
-        <w:pStyle w:val="GvdeMetni"/>
+        <w:pStyle w:val="BodyText"/>
         <w:tabs>
           <w:tab w:val="left" w:pos="517"/>
         </w:tabs>
@@ -372,7 +386,7 @@
     </w:p>
     <w:p>
       <w:pPr>
-        <w:pStyle w:val="GvdeMetni"/>
+        <w:pStyle w:val="BodyText"/>
         <w:numPr>
           <w:ilvl w:val="0"/>
           <w:numId w:val="1"/>
@@ -394,7 +408,19 @@
         <w:rPr>
           <w:spacing w:val="-1"/>
         </w:rPr>
-        <w:t xml:space="preserve">                                                                       </w:t>
+        <w:t xml:space="preserve">                                     </w:t>
+      </w:r>
+      <w:r>
+        <w:rPr>
+          <w:spacing w:val="-1"/>
+        </w:rPr>
+        <w:t xml:space="preserve">                              </w:t>
+      </w:r>
+      <w:r>
+        <w:rPr>
+          <w:spacing w:val="-1"/>
+        </w:rPr>
+        <w:t xml:space="preserve">  </w:t>
       </w:r>
       <w:r>
         <w:t>Sep 2010</w:t>
@@ -408,7 +434,7 @@
     </w:p>
     <w:p>
       <w:pPr>
-        <w:pStyle w:val="GvdeMetni"/>
+        <w:pStyle w:val="BodyText"/>
         <w:tabs>
           <w:tab w:val="left" w:pos="517"/>
         </w:tabs>
@@ -502,7 +528,7 @@
     </w:p>
     <w:p>
       <w:pPr>
-        <w:pStyle w:val="GvdeMetni"/>
+        <w:pStyle w:val="BodyText"/>
         <w:numPr>
           <w:ilvl w:val="0"/>
           <w:numId w:val="1"/>
@@ -518,6 +544,13 @@
           <w:b/>
           <w:spacing w:val="-1"/>
         </w:rPr>
+        <w:t xml:space="preserve">Anatolian Teacher </w:t>
+      </w:r>
+      <w:r>
+        <w:rPr>
+          <w:b/>
+          <w:spacing w:val="-1"/>
+        </w:rPr>
         <w:t>High</w:t>
       </w:r>
       <w:r>
@@ -537,18 +570,24 @@
         <w:rPr>
           <w:spacing w:val="-1"/>
         </w:rPr>
-        <w:t xml:space="preserve">                                                                               </w:t>
-      </w:r>
-      <w:r>
-        <w:rPr>
-          <w:spacing w:val="-1"/>
-        </w:rPr>
-        <w:t xml:space="preserve">               Sep 2006-Jun 2010</w:t>
-      </w:r>
-    </w:p>
-    <w:p>
-      <w:pPr>
-        <w:pStyle w:val="GvdeMetni"/>
+        <w:t xml:space="preserve">                                               </w:t>
+      </w:r>
+      <w:r>
+        <w:rPr>
+          <w:spacing w:val="-1"/>
+        </w:rPr>
+        <w:t xml:space="preserve">            </w:t>
+      </w:r>
+      <w:r>
+        <w:rPr>
+          <w:spacing w:val="-1"/>
+        </w:rPr>
+        <w:t>Sep 2006-Jun 2010</w:t>
+      </w:r>
+    </w:p>
+    <w:p>
+      <w:pPr>
+        <w:pStyle w:val="BodyText"/>
         <w:tabs>
           <w:tab w:val="left" w:pos="517"/>
         </w:tabs>
@@ -592,7 +631,7 @@
     </w:p>
     <w:p>
       <w:pPr>
-        <w:pStyle w:val="Balk1"/>
+        <w:pStyle w:val="Heading1"/>
         <w:spacing w:before="266" w:line="318" w:lineRule="exact"/>
         <w:rPr>
           <w:b w:val="0"/>
@@ -611,10 +650,10 @@
     </w:p>
     <w:p>
       <w:pPr>
-        <w:pStyle w:val="GvdeMetni"/>
+        <w:pStyle w:val="BodyText"/>
         <w:numPr>
           <w:ilvl w:val="0"/>
-          <w:numId w:val="1"/>
+          <w:numId w:val="8"/>
         </w:numPr>
         <w:tabs>
           <w:tab w:val="left" w:pos="517"/>
@@ -634,36 +673,166 @@
           <w:b/>
           <w:spacing w:val="-1"/>
         </w:rPr>
-        <w:t xml:space="preserve">, IT Department  </w:t>
-      </w:r>
-      <w:r>
-        <w:rPr>
-          <w:spacing w:val="-1"/>
-        </w:rPr>
-        <w:t xml:space="preserve">           </w:t>
-      </w:r>
-      <w:r>
-        <w:rPr>
-          <w:spacing w:val="-1"/>
-        </w:rPr>
-        <w:t xml:space="preserve">                              </w:t>
-      </w:r>
-      <w:r>
-        <w:rPr>
-          <w:spacing w:val="-1"/>
-        </w:rPr>
-        <w:t xml:space="preserve">              Jun 2012-Aug 2012</w:t>
-      </w:r>
-      <w:r>
-        <w:rPr>
-          <w:spacing w:val="-1"/>
-        </w:rPr>
-        <w:t xml:space="preserve">        </w:t>
-      </w:r>
-    </w:p>
-    <w:p>
-      <w:pPr>
-        <w:pStyle w:val="GvdeMetni"/>
+        <w:t>, IT Department</w:t>
+      </w:r>
+      <w:r>
+        <w:rPr>
+          <w:b/>
+          <w:spacing w:val="-1"/>
+        </w:rPr>
+        <w:t>,</w:t>
+      </w:r>
+      <w:r>
+        <w:rPr>
+          <w:spacing w:val="-1"/>
+        </w:rPr>
+        <w:t xml:space="preserve"> </w:t>
+      </w:r>
+      <w:r>
+        <w:rPr>
+          <w:spacing w:val="-1"/>
+        </w:rPr>
+        <w:t xml:space="preserve">AKEDAS, </w:t>
+      </w:r>
+      <w:proofErr w:type="spellStart"/>
+      <w:r>
+        <w:rPr>
+          <w:spacing w:val="-1"/>
+        </w:rPr>
+        <w:t>Kahramanmaras</w:t>
+      </w:r>
+      <w:proofErr w:type="spellEnd"/>
+      <w:r>
+        <w:rPr>
+          <w:spacing w:val="2"/>
+        </w:rPr>
+        <w:t xml:space="preserve">     </w:t>
+      </w:r>
+      <w:r>
+        <w:rPr>
+          <w:spacing w:val="-1"/>
+        </w:rPr>
+        <w:t xml:space="preserve">    Jun 2012-Aug 2012</w:t>
+      </w:r>
+      <w:r>
+        <w:rPr>
+          <w:spacing w:val="-1"/>
+        </w:rPr>
+        <w:t xml:space="preserve">       </w:t>
+      </w:r>
+    </w:p>
+    <w:p>
+      <w:pPr>
+        <w:pStyle w:val="BodyText"/>
+        <w:tabs>
+          <w:tab w:val="left" w:pos="517"/>
+        </w:tabs>
+        <w:spacing w:before="11" w:line="228" w:lineRule="auto"/>
+        <w:ind w:left="516" w:right="770"/>
+      </w:pPr>
+      <w:proofErr w:type="spellStart"/>
+      <w:r>
+        <w:rPr>
+          <w:color w:val="FF0000"/>
+          <w:spacing w:val="-1"/>
+        </w:rPr>
+        <w:t>Bir</w:t>
+      </w:r>
+      <w:proofErr w:type="spellEnd"/>
+      <w:r>
+        <w:rPr>
+          <w:color w:val="FF0000"/>
+          <w:spacing w:val="-1"/>
+        </w:rPr>
+        <w:t xml:space="preserve"> </w:t>
+      </w:r>
+      <w:proofErr w:type="spellStart"/>
+      <w:r>
+        <w:rPr>
+          <w:color w:val="FF0000"/>
+          <w:spacing w:val="-1"/>
+        </w:rPr>
+        <w:t>cumleyle</w:t>
+      </w:r>
+      <w:proofErr w:type="spellEnd"/>
+      <w:r>
+        <w:rPr>
+          <w:color w:val="FF0000"/>
+          <w:spacing w:val="-1"/>
+        </w:rPr>
+        <w:t xml:space="preserve"> ne </w:t>
+      </w:r>
+      <w:proofErr w:type="spellStart"/>
+      <w:r>
+        <w:rPr>
+          <w:color w:val="FF0000"/>
+          <w:spacing w:val="-1"/>
+        </w:rPr>
+        <w:t>basardigini</w:t>
+      </w:r>
+      <w:proofErr w:type="spellEnd"/>
+      <w:r>
+        <w:rPr>
+          <w:color w:val="FF0000"/>
+          <w:spacing w:val="-1"/>
+        </w:rPr>
+        <w:t xml:space="preserve"> </w:t>
+      </w:r>
+      <w:proofErr w:type="spellStart"/>
+      <w:r>
+        <w:rPr>
+          <w:color w:val="FF0000"/>
+          <w:spacing w:val="-1"/>
+        </w:rPr>
+        <w:t>yazarsan</w:t>
+      </w:r>
+      <w:proofErr w:type="spellEnd"/>
+      <w:r>
+        <w:rPr>
+          <w:color w:val="FF0000"/>
+          <w:spacing w:val="-1"/>
+        </w:rPr>
+        <w:t xml:space="preserve"> </w:t>
+      </w:r>
+      <w:proofErr w:type="spellStart"/>
+      <w:r>
+        <w:rPr>
+          <w:color w:val="FF0000"/>
+          <w:spacing w:val="-1"/>
+        </w:rPr>
+        <w:t>iyi</w:t>
+      </w:r>
+      <w:proofErr w:type="spellEnd"/>
+      <w:r>
+        <w:rPr>
+          <w:color w:val="FF0000"/>
+          <w:spacing w:val="-1"/>
+        </w:rPr>
+        <w:t xml:space="preserve"> </w:t>
+      </w:r>
+      <w:proofErr w:type="spellStart"/>
+      <w:r>
+        <w:rPr>
+          <w:color w:val="FF0000"/>
+          <w:spacing w:val="-1"/>
+        </w:rPr>
+        <w:t>olur</w:t>
+      </w:r>
+      <w:proofErr w:type="spellEnd"/>
+      <w:r>
+        <w:rPr>
+          <w:spacing w:val="-1"/>
+        </w:rPr>
+        <w:t xml:space="preserve"> </w:t>
+      </w:r>
+    </w:p>
+    <w:p>
+      <w:pPr>
+        <w:pStyle w:val="BodyText"/>
+        <w:numPr>
+          <w:ilvl w:val="0"/>
+          <w:numId w:val="8"/>
+        </w:numPr>
         <w:tabs>
           <w:tab w:val="left" w:pos="517"/>
         </w:tabs>
@@ -675,24 +844,50 @@
           <w:b/>
           <w:spacing w:val="-1"/>
         </w:rPr>
-        <w:t xml:space="preserve">                                                                                                                      </w:t>
-      </w:r>
-      <w:r>
-        <w:rPr>
-          <w:spacing w:val="-1"/>
-        </w:rPr>
-        <w:t>Jun 2014-Aug 2014</w:t>
-      </w:r>
-      <w:r>
-        <w:rPr>
-          <w:spacing w:val="-1"/>
-        </w:rPr>
-        <w:t xml:space="preserve"> </w:t>
-      </w:r>
-    </w:p>
-    <w:p>
-      <w:pPr>
-        <w:pStyle w:val="GvdeMetni"/>
+        <w:t xml:space="preserve">Summer Intern, </w:t>
+      </w:r>
+      <w:proofErr w:type="spellStart"/>
+      <w:r>
+        <w:rPr>
+          <w:b/>
+          <w:spacing w:val="-1"/>
+        </w:rPr>
+        <w:t>Mugla</w:t>
+      </w:r>
+      <w:proofErr w:type="spellEnd"/>
+      <w:r>
+        <w:rPr>
+          <w:b/>
+          <w:spacing w:val="-1"/>
+        </w:rPr>
+        <w:t xml:space="preserve"> University, Computer Engineering </w:t>
+      </w:r>
+      <w:proofErr w:type="spellStart"/>
+      <w:r>
+        <w:rPr>
+          <w:b/>
+          <w:spacing w:val="-1"/>
+        </w:rPr>
+        <w:t>Dept</w:t>
+      </w:r>
+      <w:proofErr w:type="spellEnd"/>
+      <w:r>
+        <w:rPr>
+          <w:b/>
+          <w:spacing w:val="-1"/>
+        </w:rPr>
+        <w:t xml:space="preserve"> </w:t>
+      </w:r>
+      <w:r>
+        <w:rPr>
+          <w:spacing w:val="-1"/>
+        </w:rPr>
+        <w:t xml:space="preserve">Jun 2014-Aug 2014 </w:t>
+      </w:r>
+    </w:p>
+    <w:p>
+      <w:pPr>
+        <w:pStyle w:val="BodyText"/>
         <w:tabs>
           <w:tab w:val="left" w:pos="517"/>
         </w:tabs>
@@ -702,59 +897,92 @@
       <w:proofErr w:type="spellStart"/>
       <w:r>
         <w:rPr>
-          <w:spacing w:val="-1"/>
-        </w:rPr>
-        <w:t>Adıyaman</w:t>
+          <w:color w:val="FF0000"/>
+          <w:spacing w:val="-1"/>
+        </w:rPr>
+        <w:t>Bir</w:t>
       </w:r>
       <w:proofErr w:type="spellEnd"/>
       <w:r>
+        <w:rPr>
+          <w:color w:val="FF0000"/>
+          <w:spacing w:val="-1"/>
+        </w:rPr>
         <w:t xml:space="preserve"> </w:t>
       </w:r>
       <w:proofErr w:type="spellStart"/>
       <w:r>
         <w:rPr>
-          <w:spacing w:val="-1"/>
-        </w:rPr>
-        <w:t>Kahramanmaraş</w:t>
+          <w:color w:val="FF0000"/>
+          <w:spacing w:val="-1"/>
+        </w:rPr>
+        <w:t>cumleyle</w:t>
       </w:r>
       <w:proofErr w:type="spellEnd"/>
       <w:r>
-        <w:t xml:space="preserve"> </w:t>
+        <w:rPr>
+          <w:color w:val="FF0000"/>
+          <w:spacing w:val="-1"/>
+        </w:rPr>
+        <w:t xml:space="preserve"> ne </w:t>
       </w:r>
       <w:proofErr w:type="spellStart"/>
       <w:r>
         <w:rPr>
-          <w:spacing w:val="-1"/>
-        </w:rPr>
-        <w:t>Elektrik</w:t>
+          <w:color w:val="FF0000"/>
+          <w:spacing w:val="-1"/>
+        </w:rPr>
+        <w:t>basardigini</w:t>
       </w:r>
       <w:proofErr w:type="spellEnd"/>
       <w:r>
+        <w:rPr>
+          <w:color w:val="FF0000"/>
+          <w:spacing w:val="-1"/>
+        </w:rPr>
         <w:t xml:space="preserve"> </w:t>
       </w:r>
       <w:proofErr w:type="spellStart"/>
       <w:r>
         <w:rPr>
-          <w:spacing w:val="-1"/>
-        </w:rPr>
-        <w:t>Dağıtım</w:t>
+          <w:color w:val="FF0000"/>
+          <w:spacing w:val="-1"/>
+        </w:rPr>
+        <w:t>yazarsan</w:t>
       </w:r>
       <w:proofErr w:type="spellEnd"/>
       <w:r>
-        <w:t xml:space="preserve"> A.Ş. </w:t>
-      </w:r>
-      <w:r>
-        <w:rPr>
-          <w:spacing w:val="-1"/>
-        </w:rPr>
-        <w:t>(AKEDAŞ)</w:t>
-      </w:r>
-      <w:r>
-        <w:rPr>
-          <w:spacing w:val="2"/>
-        </w:rPr>
-        <w:t xml:space="preserve">  </w:t>
-      </w:r>
+        <w:rPr>
+          <w:color w:val="FF0000"/>
+          <w:spacing w:val="-1"/>
+        </w:rPr>
+        <w:t xml:space="preserve"> </w:t>
+      </w:r>
+      <w:proofErr w:type="spellStart"/>
+      <w:r>
+        <w:rPr>
+          <w:color w:val="FF0000"/>
+          <w:spacing w:val="-1"/>
+        </w:rPr>
+        <w:t>iyi</w:t>
+      </w:r>
+      <w:proofErr w:type="spellEnd"/>
+      <w:r>
+        <w:rPr>
+          <w:color w:val="FF0000"/>
+          <w:spacing w:val="-1"/>
+        </w:rPr>
+        <w:t xml:space="preserve"> </w:t>
+      </w:r>
+      <w:proofErr w:type="spellStart"/>
+      <w:r>
+        <w:rPr>
+          <w:color w:val="FF0000"/>
+          <w:spacing w:val="-1"/>
+        </w:rPr>
+        <w:t>olur</w:t>
+      </w:r>
+      <w:proofErr w:type="spellEnd"/>
     </w:p>
     <w:p>
       <w:pPr>
@@ -767,7 +995,7 @@
     </w:p>
     <w:p>
       <w:pPr>
-        <w:pStyle w:val="Balk1"/>
+        <w:pStyle w:val="Heading1"/>
         <w:rPr>
           <w:rFonts w:cs="Times New Roman"/>
           <w:b w:val="0"/>
@@ -795,7 +1023,7 @@
     </w:p>
     <w:p>
       <w:pPr>
-        <w:pStyle w:val="GvdeMetni"/>
+        <w:pStyle w:val="BodyText"/>
         <w:numPr>
           <w:ilvl w:val="0"/>
           <w:numId w:val="2"/>
@@ -821,7 +1049,7 @@
     </w:p>
     <w:p>
       <w:pPr>
-        <w:pStyle w:val="GvdeMetni"/>
+        <w:pStyle w:val="BodyText"/>
         <w:numPr>
           <w:ilvl w:val="0"/>
           <w:numId w:val="2"/>
@@ -923,7 +1151,7 @@
     </w:p>
     <w:p>
       <w:pPr>
-        <w:pStyle w:val="Balk1"/>
+        <w:pStyle w:val="Heading1"/>
         <w:spacing w:line="320" w:lineRule="exact"/>
         <w:rPr>
           <w:spacing w:val="-2"/>
@@ -947,7 +1175,7 @@
     </w:p>
     <w:p>
       <w:pPr>
-        <w:pStyle w:val="Balk1"/>
+        <w:pStyle w:val="Heading1"/>
         <w:spacing w:line="320" w:lineRule="exact"/>
         <w:rPr>
           <w:b w:val="0"/>
@@ -959,7 +1187,7 @@
     </w:p>
     <w:p>
       <w:pPr>
-        <w:pStyle w:val="GvdeMetni"/>
+        <w:pStyle w:val="BodyText"/>
         <w:numPr>
           <w:ilvl w:val="0"/>
           <w:numId w:val="7"/>
@@ -974,7 +1202,7 @@
     </w:p>
     <w:p>
       <w:pPr>
-        <w:pStyle w:val="GvdeMetni"/>
+        <w:pStyle w:val="BodyText"/>
         <w:ind w:left="876"/>
       </w:pPr>
       <w:r>
@@ -986,7 +1214,7 @@
     </w:p>
     <w:p>
       <w:pPr>
-        <w:pStyle w:val="GvdeMetni"/>
+        <w:pStyle w:val="BodyText"/>
         <w:numPr>
           <w:ilvl w:val="0"/>
           <w:numId w:val="7"/>
@@ -1004,13 +1232,13 @@
     </w:p>
     <w:p>
       <w:pPr>
-        <w:pStyle w:val="GvdeMetni"/>
+        <w:pStyle w:val="BodyText"/>
         <w:ind w:left="876"/>
       </w:pPr>
     </w:p>
     <w:p>
       <w:pPr>
-        <w:pStyle w:val="GvdeMetni"/>
+        <w:pStyle w:val="BodyText"/>
         <w:numPr>
           <w:ilvl w:val="0"/>
           <w:numId w:val="7"/>
@@ -1028,7 +1256,7 @@
     </w:p>
     <w:p>
       <w:pPr>
-        <w:pStyle w:val="GvdeMetni"/>
+        <w:pStyle w:val="BodyText"/>
         <w:ind w:left="876"/>
       </w:pPr>
       <w:r>
@@ -1049,7 +1277,7 @@
     </w:p>
     <w:p>
       <w:pPr>
-        <w:pStyle w:val="GvdeMetni"/>
+        <w:pStyle w:val="BodyText"/>
         <w:numPr>
           <w:ilvl w:val="0"/>
           <w:numId w:val="7"/>
@@ -1067,7 +1295,7 @@
     </w:p>
     <w:p>
       <w:pPr>
-        <w:pStyle w:val="GvdeMetni"/>
+        <w:pStyle w:val="BodyText"/>
         <w:ind w:left="876"/>
       </w:pPr>
       <w:r>
@@ -1076,7 +1304,7 @@
     </w:p>
     <w:p>
       <w:pPr>
-        <w:pStyle w:val="GvdeMetni"/>
+        <w:pStyle w:val="BodyText"/>
         <w:numPr>
           <w:ilvl w:val="0"/>
           <w:numId w:val="7"/>
@@ -1094,7 +1322,7 @@
     </w:p>
     <w:p>
       <w:pPr>
-        <w:pStyle w:val="GvdeMetni"/>
+        <w:pStyle w:val="BodyText"/>
         <w:ind w:left="876"/>
       </w:pPr>
       <w:r>
@@ -1103,7 +1331,7 @@
     </w:p>
     <w:p>
       <w:pPr>
-        <w:pStyle w:val="GvdeMetni"/>
+        <w:pStyle w:val="BodyText"/>
         <w:numPr>
           <w:ilvl w:val="0"/>
           <w:numId w:val="7"/>
@@ -1121,7 +1349,7 @@
     </w:p>
     <w:p>
       <w:pPr>
-        <w:pStyle w:val="GvdeMetni"/>
+        <w:pStyle w:val="BodyText"/>
         <w:ind w:left="876"/>
       </w:pPr>
       <w:r>
@@ -1133,7 +1361,7 @@
     </w:p>
     <w:p>
       <w:pPr>
-        <w:pStyle w:val="GvdeMetni"/>
+        <w:pStyle w:val="BodyText"/>
         <w:numPr>
           <w:ilvl w:val="0"/>
           <w:numId w:val="7"/>
@@ -1151,7 +1379,7 @@
     </w:p>
     <w:p>
       <w:pPr>
-        <w:pStyle w:val="GvdeMetni"/>
+        <w:pStyle w:val="BodyText"/>
         <w:ind w:left="876"/>
       </w:pPr>
       <w:r>
@@ -1160,7 +1388,7 @@
     </w:p>
     <w:p>
       <w:pPr>
-        <w:pStyle w:val="GvdeMetni"/>
+        <w:pStyle w:val="BodyText"/>
         <w:numPr>
           <w:ilvl w:val="0"/>
           <w:numId w:val="7"/>
@@ -1178,7 +1406,7 @@
     </w:p>
     <w:p>
       <w:pPr>
-        <w:pStyle w:val="GvdeMetni"/>
+        <w:pStyle w:val="BodyText"/>
         <w:ind w:left="876"/>
       </w:pPr>
       <w:r>
@@ -1187,7 +1415,7 @@
     </w:p>
     <w:p>
       <w:pPr>
-        <w:pStyle w:val="GvdeMetni"/>
+        <w:pStyle w:val="BodyText"/>
         <w:numPr>
           <w:ilvl w:val="0"/>
           <w:numId w:val="7"/>
@@ -1205,7 +1433,7 @@
     </w:p>
     <w:p>
       <w:pPr>
-        <w:pStyle w:val="GvdeMetni"/>
+        <w:pStyle w:val="BodyText"/>
         <w:ind w:left="876"/>
       </w:pPr>
       <w:r>
@@ -1217,19 +1445,7 @@
     </w:p>
     <w:p>
       <w:pPr>
-        <w:pStyle w:val="GvdeMetni"/>
-        <w:ind w:left="876"/>
-      </w:pPr>
-    </w:p>
-    <w:p>
-      <w:pPr>
-        <w:pStyle w:val="GvdeMetni"/>
-        <w:ind w:left="876"/>
-      </w:pPr>
-    </w:p>
-    <w:p>
-      <w:pPr>
-        <w:pStyle w:val="Balk2"/>
+        <w:pStyle w:val="Heading2"/>
         <w:spacing w:before="0"/>
         <w:ind w:left="720"/>
         <w:rPr>
@@ -1239,7 +1455,7 @@
     </w:p>
     <w:p>
       <w:pPr>
-        <w:pStyle w:val="Balk1"/>
+        <w:pStyle w:val="Heading1"/>
         <w:rPr>
           <w:b w:val="0"/>
           <w:bCs w:val="0"/>
@@ -1266,7 +1482,7 @@
     </w:p>
     <w:p>
       <w:pPr>
-        <w:pStyle w:val="GvdeMetni"/>
+        <w:pStyle w:val="BodyText"/>
         <w:tabs>
           <w:tab w:val="left" w:pos="3216"/>
         </w:tabs>
@@ -1279,7 +1495,6 @@
         <w:rPr>
           <w:spacing w:val="-1"/>
         </w:rPr>
-        <w:lastRenderedPageBreak/>
         <w:t>ENGLISH</w:t>
       </w:r>
       <w:r>
@@ -1298,7 +1513,7 @@
     </w:p>
     <w:p>
       <w:pPr>
-        <w:pStyle w:val="GvdeMetni"/>
+        <w:pStyle w:val="BodyText"/>
         <w:tabs>
           <w:tab w:val="left" w:pos="3216"/>
         </w:tabs>
@@ -1307,7 +1522,7 @@
     </w:p>
     <w:p>
       <w:pPr>
-        <w:pStyle w:val="Balk1"/>
+        <w:pStyle w:val="Heading1"/>
         <w:spacing w:before="8" w:line="319" w:lineRule="exact"/>
         <w:rPr>
           <w:b w:val="0"/>
@@ -1321,12 +1536,13 @@
           <w:spacing w:val="-1"/>
           <w:u w:val="thick" w:color="000000"/>
         </w:rPr>
+        <w:lastRenderedPageBreak/>
         <w:t>REFERENCES</w:t>
       </w:r>
     </w:p>
     <w:p>
       <w:pPr>
-        <w:pStyle w:val="GvdeMetni"/>
+        <w:pStyle w:val="BodyText"/>
         <w:spacing w:line="273" w:lineRule="exact"/>
       </w:pPr>
       <w:r>
@@ -1336,7 +1552,15 @@
         <w:t>Available</w:t>
       </w:r>
       <w:r>
-        <w:t xml:space="preserve"> on </w:t>
+        <w:t xml:space="preserve"> </w:t>
+      </w:r>
+      <w:r>
+        <w:t>upon</w:t>
+      </w:r>
+      <w:bookmarkStart w:id="0" w:name="_GoBack"/>
+      <w:bookmarkEnd w:id="0"/>
+      <w:r>
+        <w:t xml:space="preserve"> </w:t>
       </w:r>
       <w:r>
         <w:rPr>
@@ -1356,7 +1580,7 @@
     </w:p>
     <w:p>
       <w:pPr>
-        <w:pStyle w:val="Balk1"/>
+        <w:pStyle w:val="Heading1"/>
         <w:spacing w:line="318" w:lineRule="exact"/>
         <w:rPr>
           <w:b w:val="0"/>
@@ -1375,7 +1599,7 @@
     </w:p>
     <w:p>
       <w:pPr>
-        <w:pStyle w:val="GvdeMetni"/>
+        <w:pStyle w:val="BodyText"/>
         <w:numPr>
           <w:ilvl w:val="0"/>
           <w:numId w:val="1"/>
@@ -1433,7 +1657,7 @@
     </w:p>
     <w:p>
       <w:pPr>
-        <w:pStyle w:val="GvdeMetni"/>
+        <w:pStyle w:val="BodyText"/>
         <w:numPr>
           <w:ilvl w:val="0"/>
           <w:numId w:val="1"/>
@@ -1446,12 +1670,10 @@
       <w:r>
         <w:t>No smoking</w:t>
       </w:r>
-      <w:bookmarkStart w:id="0" w:name="_GoBack"/>
-      <w:bookmarkEnd w:id="0"/>
-    </w:p>
-    <w:p>
-      <w:pPr>
-        <w:pStyle w:val="GvdeMetni"/>
+    </w:p>
+    <w:p>
+      <w:pPr>
+        <w:pStyle w:val="BodyText"/>
         <w:tabs>
           <w:tab w:val="left" w:pos="517"/>
         </w:tabs>
@@ -1461,7 +1683,7 @@
     </w:p>
     <w:p>
       <w:pPr>
-        <w:pStyle w:val="Balk1"/>
+        <w:pStyle w:val="Heading1"/>
         <w:spacing w:line="318" w:lineRule="exact"/>
         <w:rPr>
           <w:b w:val="0"/>
@@ -1480,7 +1702,7 @@
     </w:p>
     <w:p>
       <w:pPr>
-        <w:pStyle w:val="GvdeMetni"/>
+        <w:pStyle w:val="BodyText"/>
         <w:numPr>
           <w:ilvl w:val="0"/>
           <w:numId w:val="4"/>
@@ -1499,7 +1721,7 @@
     </w:p>
     <w:p>
       <w:pPr>
-        <w:pStyle w:val="GvdeMetni"/>
+        <w:pStyle w:val="BodyText"/>
         <w:numPr>
           <w:ilvl w:val="0"/>
           <w:numId w:val="4"/>
@@ -1527,7 +1749,7 @@
     </w:p>
     <w:p>
       <w:pPr>
-        <w:pStyle w:val="GvdeMetni"/>
+        <w:pStyle w:val="BodyText"/>
         <w:numPr>
           <w:ilvl w:val="0"/>
           <w:numId w:val="4"/>
@@ -1543,7 +1765,7 @@
     </w:p>
     <w:p>
       <w:pPr>
-        <w:pStyle w:val="GvdeMetni"/>
+        <w:pStyle w:val="BodyText"/>
         <w:numPr>
           <w:ilvl w:val="0"/>
           <w:numId w:val="4"/>
@@ -1558,7 +1780,7 @@
       </w:r>
     </w:p>
     <w:sectPr>
-      <w:headerReference w:type="default" r:id="rId9"/>
+      <w:headerReference w:type="default" r:id="rId8"/>
       <w:pgSz w:w="11910" w:h="16840"/>
       <w:pgMar w:top="1020" w:right="840" w:bottom="280" w:left="1260" w:header="821" w:footer="0" w:gutter="0"/>
       <w:cols w:space="720"/>
@@ -1568,7 +1790,7 @@
 </file>
 
 <file path=word/endnotes.xml><?xml version="1.0" encoding="utf-8"?>
-<w:endnotes xmlns:wpc="http://schemas.microsoft.com/office/word/2010/wordprocessingCanvas" xmlns:mc="http://schemas.openxmlformats.org/markup-compatibility/2006" xmlns:o="urn:schemas-microsoft-com:office:office" xmlns:r="http://schemas.openxmlformats.org/officeDocument/2006/relationships" xmlns:m="http://schemas.openxmlformats.org/officeDocument/2006/math" xmlns:v="urn:schemas-microsoft-com:vml" xmlns:wp14="http://schemas.microsoft.com/office/word/2010/wordprocessingDrawing" xmlns:wp="http://schemas.openxmlformats.org/drawingml/2006/wordprocessingDrawing" xmlns:w10="urn:schemas-microsoft-com:office:word" xmlns:w="http://schemas.openxmlformats.org/wordprocessingml/2006/main" xmlns:w14="http://schemas.microsoft.com/office/word/2010/wordml" xmlns:wpg="http://schemas.microsoft.com/office/word/2010/wordprocessingGroup" xmlns:wpi="http://schemas.microsoft.com/office/word/2010/wordprocessingInk" xmlns:wne="http://schemas.microsoft.com/office/word/2006/wordml" xmlns:wps="http://schemas.microsoft.com/office/word/2010/wordprocessingShape" mc:Ignorable="w14 wp14">
+<w:endnotes xmlns:wpc="http://schemas.microsoft.com/office/word/2010/wordprocessingCanvas" xmlns:mc="http://schemas.openxmlformats.org/markup-compatibility/2006" xmlns:o="urn:schemas-microsoft-com:office:office" xmlns:r="http://schemas.openxmlformats.org/officeDocument/2006/relationships" xmlns:m="http://schemas.openxmlformats.org/officeDocument/2006/math" xmlns:v="urn:schemas-microsoft-com:vml" xmlns:wp14="http://schemas.microsoft.com/office/word/2010/wordprocessingDrawing" xmlns:wp="http://schemas.openxmlformats.org/drawingml/2006/wordprocessingDrawing" xmlns:w10="urn:schemas-microsoft-com:office:word" xmlns:w="http://schemas.openxmlformats.org/wordprocessingml/2006/main" xmlns:w14="http://schemas.microsoft.com/office/word/2010/wordml" xmlns:w15="http://schemas.microsoft.com/office/word/2012/wordml" xmlns:wpg="http://schemas.microsoft.com/office/word/2010/wordprocessingGroup" xmlns:wpi="http://schemas.microsoft.com/office/word/2010/wordprocessingInk" xmlns:wne="http://schemas.microsoft.com/office/word/2006/wordml" xmlns:wps="http://schemas.microsoft.com/office/word/2010/wordprocessingShape" mc:Ignorable="w14 w15 wp14">
   <w:endnote w:type="separator" w:id="-1">
     <w:p>
       <w:r>
@@ -1587,7 +1809,7 @@
 </file>
 
 <file path=word/footnotes.xml><?xml version="1.0" encoding="utf-8"?>
-<w:footnotes xmlns:wpc="http://schemas.microsoft.com/office/word/2010/wordprocessingCanvas" xmlns:mc="http://schemas.openxmlformats.org/markup-compatibility/2006" xmlns:o="urn:schemas-microsoft-com:office:office" xmlns:r="http://schemas.openxmlformats.org/officeDocument/2006/relationships" xmlns:m="http://schemas.openxmlformats.org/officeDocument/2006/math" xmlns:v="urn:schemas-microsoft-com:vml" xmlns:wp14="http://schemas.microsoft.com/office/word/2010/wordprocessingDrawing" xmlns:wp="http://schemas.openxmlformats.org/drawingml/2006/wordprocessingDrawing" xmlns:w10="urn:schemas-microsoft-com:office:word" xmlns:w="http://schemas.openxmlformats.org/wordprocessingml/2006/main" xmlns:w14="http://schemas.microsoft.com/office/word/2010/wordml" xmlns:wpg="http://schemas.microsoft.com/office/word/2010/wordprocessingGroup" xmlns:wpi="http://schemas.microsoft.com/office/word/2010/wordprocessingInk" xmlns:wne="http://schemas.microsoft.com/office/word/2006/wordml" xmlns:wps="http://schemas.microsoft.com/office/word/2010/wordprocessingShape" mc:Ignorable="w14 wp14">
+<w:footnotes xmlns:wpc="http://schemas.microsoft.com/office/word/2010/wordprocessingCanvas" xmlns:mc="http://schemas.openxmlformats.org/markup-compatibility/2006" xmlns:o="urn:schemas-microsoft-com:office:office" xmlns:r="http://schemas.openxmlformats.org/officeDocument/2006/relationships" xmlns:m="http://schemas.openxmlformats.org/officeDocument/2006/math" xmlns:v="urn:schemas-microsoft-com:vml" xmlns:wp14="http://schemas.microsoft.com/office/word/2010/wordprocessingDrawing" xmlns:wp="http://schemas.openxmlformats.org/drawingml/2006/wordprocessingDrawing" xmlns:w10="urn:schemas-microsoft-com:office:word" xmlns:w="http://schemas.openxmlformats.org/wordprocessingml/2006/main" xmlns:w14="http://schemas.microsoft.com/office/word/2010/wordml" xmlns:w15="http://schemas.microsoft.com/office/word/2012/wordml" xmlns:wpg="http://schemas.microsoft.com/office/word/2010/wordprocessingGroup" xmlns:wpi="http://schemas.microsoft.com/office/word/2010/wordprocessingInk" xmlns:wne="http://schemas.microsoft.com/office/word/2006/wordml" xmlns:wps="http://schemas.microsoft.com/office/word/2010/wordprocessingShape" mc:Ignorable="w14 w15 wp14">
   <w:footnote w:type="separator" w:id="-1">
     <w:p>
       <w:r>
@@ -1606,7 +1828,7 @@
 </file>
 
 <file path=word/header1.xml><?xml version="1.0" encoding="utf-8"?>
-<w:hdr xmlns:wpc="http://schemas.microsoft.com/office/word/2010/wordprocessingCanvas" xmlns:mc="http://schemas.openxmlformats.org/markup-compatibility/2006" xmlns:o="urn:schemas-microsoft-com:office:office" xmlns:r="http://schemas.openxmlformats.org/officeDocument/2006/relationships" xmlns:m="http://schemas.openxmlformats.org/officeDocument/2006/math" xmlns:v="urn:schemas-microsoft-com:vml" xmlns:wp14="http://schemas.microsoft.com/office/word/2010/wordprocessingDrawing" xmlns:wp="http://schemas.openxmlformats.org/drawingml/2006/wordprocessingDrawing" xmlns:w10="urn:schemas-microsoft-com:office:word" xmlns:w="http://schemas.openxmlformats.org/wordprocessingml/2006/main" xmlns:w14="http://schemas.microsoft.com/office/word/2010/wordml" xmlns:wpg="http://schemas.microsoft.com/office/word/2010/wordprocessingGroup" xmlns:wpi="http://schemas.microsoft.com/office/word/2010/wordprocessingInk" xmlns:wne="http://schemas.microsoft.com/office/word/2006/wordml" xmlns:wps="http://schemas.microsoft.com/office/word/2010/wordprocessingShape" mc:Ignorable="w14 wp14">
+<w:hdr xmlns:wpc="http://schemas.microsoft.com/office/word/2010/wordprocessingCanvas" xmlns:mc="http://schemas.openxmlformats.org/markup-compatibility/2006" xmlns:o="urn:schemas-microsoft-com:office:office" xmlns:r="http://schemas.openxmlformats.org/officeDocument/2006/relationships" xmlns:m="http://schemas.openxmlformats.org/officeDocument/2006/math" xmlns:v="urn:schemas-microsoft-com:vml" xmlns:wp14="http://schemas.microsoft.com/office/word/2010/wordprocessingDrawing" xmlns:wp="http://schemas.openxmlformats.org/drawingml/2006/wordprocessingDrawing" xmlns:w10="urn:schemas-microsoft-com:office:word" xmlns:w="http://schemas.openxmlformats.org/wordprocessingml/2006/main" xmlns:w14="http://schemas.microsoft.com/office/word/2010/wordml" xmlns:w15="http://schemas.microsoft.com/office/word/2012/wordml" xmlns:wpg="http://schemas.microsoft.com/office/word/2010/wordprocessingGroup" xmlns:wpi="http://schemas.microsoft.com/office/word/2010/wordprocessingInk" xmlns:wne="http://schemas.microsoft.com/office/word/2006/wordml" xmlns:wps="http://schemas.microsoft.com/office/word/2010/wordprocessingShape" mc:Ignorable="w14 w15 wp14">
   <w:p>
     <w:pPr>
       <w:spacing w:line="14" w:lineRule="auto"/>
@@ -1618,7 +1840,6 @@
     <w:r>
       <w:rPr>
         <w:noProof/>
-        <w:lang w:val="tr-TR" w:eastAsia="tr-TR"/>
       </w:rPr>
       <mc:AlternateContent>
         <mc:Choice Requires="wpg">
@@ -1726,9 +1947,9 @@
             </wp:anchor>
           </w:drawing>
         </mc:Choice>
-        <mc:Fallback xmlns:w15="http://schemas.microsoft.com/office/word/2012/wordml">
+        <mc:Fallback>
           <w:pict>
-            <v:group w14:anchorId="53D8C799" id="Group 1" o:spid="_x0000_s1026" style="position:absolute;margin-left:69.4pt;margin-top:50.65pt;width:477.95pt;height:.1pt;z-index:-251658240;mso-position-horizontal-relative:page;mso-position-vertical-relative:page" coordorigin="1388,1013" coordsize="9559,2" o:gfxdata="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">
+            <v:group w14:anchorId="12DB6B95" id="Group 1" o:spid="_x0000_s1026" style="position:absolute;margin-left:69.4pt;margin-top:50.65pt;width:477.95pt;height:.1pt;z-index:-251658240;mso-position-horizontal-relative:page;mso-position-vertical-relative:page" coordorigin="1388,1013" coordsize="9559,2" o:gfxdata="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">
               <v:shape id="Freeform 2" o:spid="_x0000_s1027" style="position:absolute;left:1388;top:1013;width:9559;height:2;visibility:visible;mso-wrap-style:square;v-text-anchor:top" coordsize="9559,2" o:gfxdata="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" path="m,l9558,e" filled="f" strokeweight=".82pt">
                 <v:path arrowok="t" o:connecttype="custom" o:connectlocs="0,0;9558,0" o:connectangles="0,0"/>
               </v:shape>
@@ -1743,7 +1964,7 @@
 </file>
 
 <file path=word/numbering.xml><?xml version="1.0" encoding="utf-8"?>
-<w:numbering xmlns:wpc="http://schemas.microsoft.com/office/word/2010/wordprocessingCanvas" xmlns:mc="http://schemas.openxmlformats.org/markup-compatibility/2006" xmlns:o="urn:schemas-microsoft-com:office:office" xmlns:r="http://schemas.openxmlformats.org/officeDocument/2006/relationships" xmlns:m="http://schemas.openxmlformats.org/officeDocument/2006/math" xmlns:v="urn:schemas-microsoft-com:vml" xmlns:wp14="http://schemas.microsoft.com/office/word/2010/wordprocessingDrawing" xmlns:wp="http://schemas.openxmlformats.org/drawingml/2006/wordprocessingDrawing" xmlns:w10="urn:schemas-microsoft-com:office:word" xmlns:w="http://schemas.openxmlformats.org/wordprocessingml/2006/main" xmlns:w14="http://schemas.microsoft.com/office/word/2010/wordml" xmlns:wpg="http://schemas.microsoft.com/office/word/2010/wordprocessingGroup" xmlns:wpi="http://schemas.microsoft.com/office/word/2010/wordprocessingInk" xmlns:wne="http://schemas.microsoft.com/office/word/2006/wordml" xmlns:wps="http://schemas.microsoft.com/office/word/2010/wordprocessingShape" mc:Ignorable="w14 wp14">
+<w:numbering xmlns:wpc="http://schemas.microsoft.com/office/word/2010/wordprocessingCanvas" xmlns:mc="http://schemas.openxmlformats.org/markup-compatibility/2006" xmlns:o="urn:schemas-microsoft-com:office:office" xmlns:r="http://schemas.openxmlformats.org/officeDocument/2006/relationships" xmlns:m="http://schemas.openxmlformats.org/officeDocument/2006/math" xmlns:v="urn:schemas-microsoft-com:vml" xmlns:wp14="http://schemas.microsoft.com/office/word/2010/wordprocessingDrawing" xmlns:wp="http://schemas.openxmlformats.org/drawingml/2006/wordprocessingDrawing" xmlns:w10="urn:schemas-microsoft-com:office:word" xmlns:w="http://schemas.openxmlformats.org/wordprocessingml/2006/main" xmlns:w14="http://schemas.microsoft.com/office/word/2010/wordml" xmlns:w15="http://schemas.microsoft.com/office/word/2012/wordml" xmlns:wpg="http://schemas.microsoft.com/office/word/2010/wordprocessingGroup" xmlns:wpi="http://schemas.microsoft.com/office/word/2010/wordprocessingInk" xmlns:wne="http://schemas.microsoft.com/office/word/2006/wordml" xmlns:wps="http://schemas.microsoft.com/office/word/2010/wordprocessingShape" mc:Ignorable="w14 w15 wp14">
   <w:abstractNum w:abstractNumId="0">
     <w:nsid w:val="025D5812"/>
     <w:multiLevelType w:val="hybridMultilevel"/>
@@ -1971,6 +2192,119 @@
     </w:lvl>
   </w:abstractNum>
   <w:abstractNum w:abstractNumId="2">
+    <w:nsid w:val="1F8320AB"/>
+    <w:multiLevelType w:val="hybridMultilevel"/>
+    <w:tmpl w:val="FAE481FA"/>
+    <w:lvl w:ilvl="0" w:tplc="04090001">
+      <w:start w:val="1"/>
+      <w:numFmt w:val="bullet"/>
+      <w:lvlText w:val=""/>
+      <w:lvlJc w:val="left"/>
+      <w:pPr>
+        <w:ind w:left="516" w:hanging="360"/>
+      </w:pPr>
+      <w:rPr>
+        <w:rFonts w:ascii="Symbol" w:hAnsi="Symbol" w:hint="default"/>
+      </w:rPr>
+    </w:lvl>
+    <w:lvl w:ilvl="1" w:tplc="04090003" w:tentative="1">
+      <w:start w:val="1"/>
+      <w:numFmt w:val="bullet"/>
+      <w:lvlText w:val="o"/>
+      <w:lvlJc w:val="left"/>
+      <w:pPr>
+        <w:ind w:left="1236" w:hanging="360"/>
+      </w:pPr>
+      <w:rPr>
+        <w:rFonts w:ascii="Courier New" w:hAnsi="Courier New" w:cs="Courier New" w:hint="default"/>
+      </w:rPr>
+    </w:lvl>
+    <w:lvl w:ilvl="2" w:tplc="04090005" w:tentative="1">
+      <w:start w:val="1"/>
+      <w:numFmt w:val="bullet"/>
+      <w:lvlText w:val=""/>
+      <w:lvlJc w:val="left"/>
+      <w:pPr>
+        <w:ind w:left="1956" w:hanging="360"/>
+      </w:pPr>
+      <w:rPr>
+        <w:rFonts w:ascii="Wingdings" w:hAnsi="Wingdings" w:hint="default"/>
+      </w:rPr>
+    </w:lvl>
+    <w:lvl w:ilvl="3" w:tplc="04090001" w:tentative="1">
+      <w:start w:val="1"/>
+      <w:numFmt w:val="bullet"/>
+      <w:lvlText w:val=""/>
+      <w:lvlJc w:val="left"/>
+      <w:pPr>
+        <w:ind w:left="2676" w:hanging="360"/>
+      </w:pPr>
+      <w:rPr>
+        <w:rFonts w:ascii="Symbol" w:hAnsi="Symbol" w:hint="default"/>
+      </w:rPr>
+    </w:lvl>
+    <w:lvl w:ilvl="4" w:tplc="04090003" w:tentative="1">
+      <w:start w:val="1"/>
+      <w:numFmt w:val="bullet"/>
+      <w:lvlText w:val="o"/>
+      <w:lvlJc w:val="left"/>
+      <w:pPr>
+        <w:ind w:left="3396" w:hanging="360"/>
+      </w:pPr>
+      <w:rPr>
+        <w:rFonts w:ascii="Courier New" w:hAnsi="Courier New" w:cs="Courier New" w:hint="default"/>
+      </w:rPr>
+    </w:lvl>
+    <w:lvl w:ilvl="5" w:tplc="04090005" w:tentative="1">
+      <w:start w:val="1"/>
+      <w:numFmt w:val="bullet"/>
+      <w:lvlText w:val=""/>
+      <w:lvlJc w:val="left"/>
+      <w:pPr>
+        <w:ind w:left="4116" w:hanging="360"/>
+      </w:pPr>
+      <w:rPr>
+        <w:rFonts w:ascii="Wingdings" w:hAnsi="Wingdings" w:hint="default"/>
+      </w:rPr>
+    </w:lvl>
+    <w:lvl w:ilvl="6" w:tplc="04090001" w:tentative="1">
+      <w:start w:val="1"/>
+      <w:numFmt w:val="bullet"/>
+      <w:lvlText w:val=""/>
+      <w:lvlJc w:val="left"/>
+      <w:pPr>
+        <w:ind w:left="4836" w:hanging="360"/>
+      </w:pPr>
+      <w:rPr>
+        <w:rFonts w:ascii="Symbol" w:hAnsi="Symbol" w:hint="default"/>
+      </w:rPr>
+    </w:lvl>
+    <w:lvl w:ilvl="7" w:tplc="04090003" w:tentative="1">
+      <w:start w:val="1"/>
+      <w:numFmt w:val="bullet"/>
+      <w:lvlText w:val="o"/>
+      <w:lvlJc w:val="left"/>
+      <w:pPr>
+        <w:ind w:left="5556" w:hanging="360"/>
+      </w:pPr>
+      <w:rPr>
+        <w:rFonts w:ascii="Courier New" w:hAnsi="Courier New" w:cs="Courier New" w:hint="default"/>
+      </w:rPr>
+    </w:lvl>
+    <w:lvl w:ilvl="8" w:tplc="04090005" w:tentative="1">
+      <w:start w:val="1"/>
+      <w:numFmt w:val="bullet"/>
+      <w:lvlText w:val=""/>
+      <w:lvlJc w:val="left"/>
+      <w:pPr>
+        <w:ind w:left="6276" w:hanging="360"/>
+      </w:pPr>
+      <w:rPr>
+        <w:rFonts w:ascii="Wingdings" w:hAnsi="Wingdings" w:hint="default"/>
+      </w:rPr>
+    </w:lvl>
+  </w:abstractNum>
+  <w:abstractNum w:abstractNumId="3">
     <w:nsid w:val="298760C0"/>
     <w:multiLevelType w:val="hybridMultilevel"/>
     <w:tmpl w:val="DA4AF10E"/>
@@ -2083,7 +2417,7 @@
       </w:rPr>
     </w:lvl>
   </w:abstractNum>
-  <w:abstractNum w:abstractNumId="3">
+  <w:abstractNum w:abstractNumId="4">
     <w:nsid w:val="34322DBD"/>
     <w:multiLevelType w:val="hybridMultilevel"/>
     <w:tmpl w:val="E356EF90"/>
@@ -2196,7 +2530,7 @@
       </w:rPr>
     </w:lvl>
   </w:abstractNum>
-  <w:abstractNum w:abstractNumId="4">
+  <w:abstractNum w:abstractNumId="5">
     <w:nsid w:val="38FB46F2"/>
     <w:multiLevelType w:val="hybridMultilevel"/>
     <w:tmpl w:val="ED600DAC"/>
@@ -2312,7 +2646,7 @@
       </w:rPr>
     </w:lvl>
   </w:abstractNum>
-  <w:abstractNum w:abstractNumId="5">
+  <w:abstractNum w:abstractNumId="6">
     <w:nsid w:val="5F5E6595"/>
     <w:multiLevelType w:val="hybridMultilevel"/>
     <w:tmpl w:val="0C6A7D74"/>
@@ -2401,7 +2735,7 @@
       </w:pPr>
     </w:lvl>
   </w:abstractNum>
-  <w:abstractNum w:abstractNumId="6">
+  <w:abstractNum w:abstractNumId="7">
     <w:nsid w:val="68042574"/>
     <w:multiLevelType w:val="hybridMultilevel"/>
     <w:tmpl w:val="FB8CCD7E"/>
@@ -2515,31 +2849,34 @@
     </w:lvl>
   </w:abstractNum>
   <w:num w:numId="1">
-    <w:abstractNumId w:val="4"/>
+    <w:abstractNumId w:val="5"/>
   </w:num>
   <w:num w:numId="2">
     <w:abstractNumId w:val="0"/>
   </w:num>
   <w:num w:numId="3">
-    <w:abstractNumId w:val="5"/>
+    <w:abstractNumId w:val="6"/>
   </w:num>
   <w:num w:numId="4">
-    <w:abstractNumId w:val="2"/>
+    <w:abstractNumId w:val="3"/>
   </w:num>
   <w:num w:numId="5">
     <w:abstractNumId w:val="1"/>
   </w:num>
   <w:num w:numId="6">
-    <w:abstractNumId w:val="3"/>
+    <w:abstractNumId w:val="4"/>
   </w:num>
   <w:num w:numId="7">
-    <w:abstractNumId w:val="6"/>
+    <w:abstractNumId w:val="7"/>
+  </w:num>
+  <w:num w:numId="8">
+    <w:abstractNumId w:val="2"/>
   </w:num>
 </w:numbering>
 </file>
 
 <file path=word/styles.xml><?xml version="1.0" encoding="utf-8"?>
-<w:styles xmlns:mc="http://schemas.openxmlformats.org/markup-compatibility/2006" xmlns:r="http://schemas.openxmlformats.org/officeDocument/2006/relationships" xmlns:w="http://schemas.openxmlformats.org/wordprocessingml/2006/main" xmlns:w14="http://schemas.microsoft.com/office/word/2010/wordml" mc:Ignorable="w14">
+<w:styles xmlns:mc="http://schemas.openxmlformats.org/markup-compatibility/2006" xmlns:r="http://schemas.openxmlformats.org/officeDocument/2006/relationships" xmlns:w="http://schemas.openxmlformats.org/wordprocessingml/2006/main" xmlns:w14="http://schemas.microsoft.com/office/word/2010/wordml" xmlns:w15="http://schemas.microsoft.com/office/word/2012/wordml" mc:Ignorable="w14 w15">
   <w:docDefaults>
     <w:rPrDefault>
       <w:rPr>
@@ -2555,151 +2892,385 @@
       </w:pPr>
     </w:pPrDefault>
   </w:docDefaults>
-  <w:latentStyles w:defLockedState="0" w:defUIPriority="99" w:defSemiHidden="1" w:defUnhideWhenUsed="1" w:defQFormat="0" w:count="267">
-    <w:lsdException w:name="Normal" w:semiHidden="0" w:uiPriority="0" w:unhideWhenUsed="0" w:qFormat="1"/>
-    <w:lsdException w:name="heading 1" w:semiHidden="0" w:uiPriority="9" w:unhideWhenUsed="0" w:qFormat="1"/>
-    <w:lsdException w:name="heading 2" w:uiPriority="9" w:qFormat="1"/>
-    <w:lsdException w:name="heading 3" w:uiPriority="9" w:qFormat="1"/>
-    <w:lsdException w:name="heading 4" w:uiPriority="9" w:qFormat="1"/>
-    <w:lsdException w:name="heading 5" w:uiPriority="9" w:qFormat="1"/>
-    <w:lsdException w:name="heading 6" w:uiPriority="9" w:qFormat="1"/>
-    <w:lsdException w:name="heading 7" w:uiPriority="9" w:qFormat="1"/>
-    <w:lsdException w:name="heading 8" w:uiPriority="9" w:qFormat="1"/>
-    <w:lsdException w:name="heading 9" w:uiPriority="9" w:qFormat="1"/>
-    <w:lsdException w:name="toc 1" w:uiPriority="39"/>
-    <w:lsdException w:name="toc 2" w:uiPriority="39"/>
-    <w:lsdException w:name="toc 3" w:uiPriority="39"/>
-    <w:lsdException w:name="toc 4" w:uiPriority="39"/>
-    <w:lsdException w:name="toc 5" w:uiPriority="39"/>
-    <w:lsdException w:name="toc 6" w:uiPriority="39"/>
-    <w:lsdException w:name="toc 7" w:uiPriority="39"/>
-    <w:lsdException w:name="toc 8" w:uiPriority="39"/>
-    <w:lsdException w:name="toc 9" w:uiPriority="39"/>
-    <w:lsdException w:name="caption" w:uiPriority="35" w:qFormat="1"/>
-    <w:lsdException w:name="Title" w:semiHidden="0" w:uiPriority="10" w:unhideWhenUsed="0" w:qFormat="1"/>
-    <w:lsdException w:name="Default Paragraph Font" w:uiPriority="1"/>
-    <w:lsdException w:name="Subtitle" w:semiHidden="0" w:uiPriority="11" w:unhideWhenUsed="0" w:qFormat="1"/>
-    <w:lsdException w:name="Strong" w:semiHidden="0" w:uiPriority="22" w:unhideWhenUsed="0" w:qFormat="1"/>
-    <w:lsdException w:name="Emphasis" w:semiHidden="0" w:uiPriority="20" w:unhideWhenUsed="0" w:qFormat="1"/>
-    <w:lsdException w:name="Table Grid" w:semiHidden="0" w:uiPriority="39" w:unhideWhenUsed="0"/>
-    <w:lsdException w:name="Placeholder Text" w:unhideWhenUsed="0"/>
-    <w:lsdException w:name="No Spacing" w:semiHidden="0" w:uiPriority="1" w:unhideWhenUsed="0" w:qFormat="1"/>
-    <w:lsdException w:name="Light Shading" w:semiHidden="0" w:uiPriority="60" w:unhideWhenUsed="0"/>
-    <w:lsdException w:name="Light List" w:semiHidden="0" w:uiPriority="61" w:unhideWhenUsed="0"/>
-    <w:lsdException w:name="Light Grid" w:semiHidden="0" w:uiPriority="62" w:unhideWhenUsed="0"/>
-    <w:lsdException w:name="Medium Shading 1" w:semiHidden="0" w:uiPriority="63" w:unhideWhenUsed="0"/>
-    <w:lsdException w:name="Medium Shading 2" w:semiHidden="0" w:uiPriority="64" w:unhideWhenUsed="0"/>
-    <w:lsdException w:name="Medium List 1" w:semiHidden="0" w:uiPriority="65" w:unhideWhenUsed="0"/>
-    <w:lsdException w:name="Medium List 2" w:semiHidden="0" w:uiPriority="66" w:unhideWhenUsed="0"/>
-    <w:lsdException w:name="Medium Grid 1" w:semiHidden="0" w:uiPriority="67" w:unhideWhenUsed="0"/>
-    <w:lsdException w:name="Medium Grid 2" w:semiHidden="0" w:uiPriority="68" w:unhideWhenUsed="0"/>
-    <w:lsdException w:name="Medium Grid 3" w:semiHidden="0" w:uiPriority="69" w:unhideWhenUsed="0"/>
-    <w:lsdException w:name="Dark List" w:semiHidden="0" w:uiPriority="70" w:unhideWhenUsed="0"/>
-    <w:lsdException w:name="Colorful Shading" w:semiHidden="0" w:uiPriority="71" w:unhideWhenUsed="0"/>
-    <w:lsdException w:name="Colorful List" w:semiHidden="0" w:uiPriority="72" w:unhideWhenUsed="0"/>
-    <w:lsdException w:name="Colorful Grid" w:semiHidden="0" w:uiPriority="73" w:unhideWhenUsed="0"/>
-    <w:lsdException w:name="Light Shading Accent 1" w:semiHidden="0" w:uiPriority="60" w:unhideWhenUsed="0"/>
-    <w:lsdException w:name="Light List Accent 1" w:semiHidden="0" w:uiPriority="61" w:unhideWhenUsed="0"/>
-    <w:lsdException w:name="Light Grid Accent 1" w:semiHidden="0" w:uiPriority="62" w:unhideWhenUsed="0"/>
-    <w:lsdException w:name="Medium Shading 1 Accent 1" w:semiHidden="0" w:uiPriority="63" w:unhideWhenUsed="0"/>
-    <w:lsdException w:name="Medium Shading 2 Accent 1" w:semiHidden="0" w:uiPriority="64" w:unhideWhenUsed="0"/>
-    <w:lsdException w:name="Medium List 1 Accent 1" w:semiHidden="0" w:uiPriority="65" w:unhideWhenUsed="0"/>
-    <w:lsdException w:name="Revision" w:unhideWhenUsed="0"/>
-    <w:lsdException w:name="List Paragraph" w:semiHidden="0" w:uiPriority="34" w:unhideWhenUsed="0" w:qFormat="1"/>
-    <w:lsdException w:name="Quote" w:semiHidden="0" w:uiPriority="29" w:unhideWhenUsed="0" w:qFormat="1"/>
-    <w:lsdException w:name="Intense Quote" w:semiHidden="0" w:uiPriority="30" w:unhideWhenUsed="0" w:qFormat="1"/>
-    <w:lsdException w:name="Medium List 2 Accent 1" w:semiHidden="0" w:uiPriority="66" w:unhideWhenUsed="0"/>
-    <w:lsdException w:name="Medium Grid 1 Accent 1" w:semiHidden="0" w:uiPriority="67" w:unhideWhenUsed="0"/>
-    <w:lsdException w:name="Medium Grid 2 Accent 1" w:semiHidden="0" w:uiPriority="68" w:unhideWhenUsed="0"/>
-    <w:lsdException w:name="Medium Grid 3 Accent 1" w:semiHidden="0" w:uiPriority="69" w:unhideWhenUsed="0"/>
-    <w:lsdException w:name="Dark List Accent 1" w:semiHidden="0" w:uiPriority="70" w:unhideWhenUsed="0"/>
-    <w:lsdException w:name="Colorful Shading Accent 1" w:semiHidden="0" w:uiPriority="71" w:unhideWhenUsed="0"/>
-    <w:lsdException w:name="Colorful List Accent 1" w:semiHidden="0" w:uiPriority="72" w:unhideWhenUsed="0"/>
-    <w:lsdException w:name="Colorful Grid Accent 1" w:semiHidden="0" w:uiPriority="73" w:unhideWhenUsed="0"/>
-    <w:lsdException w:name="Light Shading Accent 2" w:semiHidden="0" w:uiPriority="60" w:unhideWhenUsed="0"/>
-    <w:lsdException w:name="Light List Accent 2" w:semiHidden="0" w:uiPriority="61" w:unhideWhenUsed="0"/>
-    <w:lsdException w:name="Light Grid Accent 2" w:semiHidden="0" w:uiPriority="62" w:unhideWhenUsed="0"/>
-    <w:lsdException w:name="Medium Shading 1 Accent 2" w:semiHidden="0" w:uiPriority="63" w:unhideWhenUsed="0"/>
-    <w:lsdException w:name="Medium Shading 2 Accent 2" w:semiHidden="0" w:uiPriority="64" w:unhideWhenUsed="0"/>
-    <w:lsdException w:name="Medium List 1 Accent 2" w:semiHidden="0" w:uiPriority="65" w:unhideWhenUsed="0"/>
-    <w:lsdException w:name="Medium List 2 Accent 2" w:semiHidden="0" w:uiPriority="66" w:unhideWhenUsed="0"/>
-    <w:lsdException w:name="Medium Grid 1 Accent 2" w:semiHidden="0" w:uiPriority="67" w:unhideWhenUsed="0"/>
-    <w:lsdException w:name="Medium Grid 2 Accent 2" w:semiHidden="0" w:uiPriority="68" w:unhideWhenUsed="0"/>
-    <w:lsdException w:name="Medium Grid 3 Accent 2" w:semiHidden="0" w:uiPriority="69" w:unhideWhenUsed="0"/>
-    <w:lsdException w:name="Dark List Accent 2" w:semiHidden="0" w:uiPriority="70" w:unhideWhenUsed="0"/>
-    <w:lsdException w:name="Colorful Shading Accent 2" w:semiHidden="0" w:uiPriority="71" w:unhideWhenUsed="0"/>
-    <w:lsdException w:name="Colorful List Accent 2" w:semiHidden="0" w:uiPriority="72" w:unhideWhenUsed="0"/>
-    <w:lsdException w:name="Colorful Grid Accent 2" w:semiHidden="0" w:uiPriority="73" w:unhideWhenUsed="0"/>
-    <w:lsdException w:name="Light Shading Accent 3" w:semiHidden="0" w:uiPriority="60" w:unhideWhenUsed="0"/>
-    <w:lsdException w:name="Light List Accent 3" w:semiHidden="0" w:uiPriority="61" w:unhideWhenUsed="0"/>
-    <w:lsdException w:name="Light Grid Accent 3" w:semiHidden="0" w:uiPriority="62" w:unhideWhenUsed="0"/>
-    <w:lsdException w:name="Medium Shading 1 Accent 3" w:semiHidden="0" w:uiPriority="63" w:unhideWhenUsed="0"/>
-    <w:lsdException w:name="Medium Shading 2 Accent 3" w:semiHidden="0" w:uiPriority="64" w:unhideWhenUsed="0"/>
-    <w:lsdException w:name="Medium List 1 Accent 3" w:semiHidden="0" w:uiPriority="65" w:unhideWhenUsed="0"/>
-    <w:lsdException w:name="Medium List 2 Accent 3" w:semiHidden="0" w:uiPriority="66" w:unhideWhenUsed="0"/>
-    <w:lsdException w:name="Medium Grid 1 Accent 3" w:semiHidden="0" w:uiPriority="67" w:unhideWhenUsed="0"/>
-    <w:lsdException w:name="Medium Grid 2 Accent 3" w:semiHidden="0" w:uiPriority="68" w:unhideWhenUsed="0"/>
-    <w:lsdException w:name="Medium Grid 3 Accent 3" w:semiHidden="0" w:uiPriority="69" w:unhideWhenUsed="0"/>
-    <w:lsdException w:name="Dark List Accent 3" w:semiHidden="0" w:uiPriority="70" w:unhideWhenUsed="0"/>
-    <w:lsdException w:name="Colorful Shading Accent 3" w:semiHidden="0" w:uiPriority="71" w:unhideWhenUsed="0"/>
-    <w:lsdException w:name="Colorful List Accent 3" w:semiHidden="0" w:uiPriority="72" w:unhideWhenUsed="0"/>
-    <w:lsdException w:name="Colorful Grid Accent 3" w:semiHidden="0" w:uiPriority="73" w:unhideWhenUsed="0"/>
-    <w:lsdException w:name="Light Shading Accent 4" w:semiHidden="0" w:uiPriority="60" w:unhideWhenUsed="0"/>
-    <w:lsdException w:name="Light List Accent 4" w:semiHidden="0" w:uiPriority="61" w:unhideWhenUsed="0"/>
-    <w:lsdException w:name="Light Grid Accent 4" w:semiHidden="0" w:uiPriority="62" w:unhideWhenUsed="0"/>
-    <w:lsdException w:name="Medium Shading 1 Accent 4" w:semiHidden="0" w:uiPriority="63" w:unhideWhenUsed="0"/>
-    <w:lsdException w:name="Medium Shading 2 Accent 4" w:semiHidden="0" w:uiPriority="64" w:unhideWhenUsed="0"/>
-    <w:lsdException w:name="Medium List 1 Accent 4" w:semiHidden="0" w:uiPriority="65" w:unhideWhenUsed="0"/>
-    <w:lsdException w:name="Medium List 2 Accent 4" w:semiHidden="0" w:uiPriority="66" w:unhideWhenUsed="0"/>
-    <w:lsdException w:name="Medium Grid 1 Accent 4" w:semiHidden="0" w:uiPriority="67" w:unhideWhenUsed="0"/>
-    <w:lsdException w:name="Medium Grid 2 Accent 4" w:semiHidden="0" w:uiPriority="68" w:unhideWhenUsed="0"/>
-    <w:lsdException w:name="Medium Grid 3 Accent 4" w:semiHidden="0" w:uiPriority="69" w:unhideWhenUsed="0"/>
-    <w:lsdException w:name="Dark List Accent 4" w:semiHidden="0" w:uiPriority="70" w:unhideWhenUsed="0"/>
-    <w:lsdException w:name="Colorful Shading Accent 4" w:semiHidden="0" w:uiPriority="71" w:unhideWhenUsed="0"/>
-    <w:lsdException w:name="Colorful List Accent 4" w:semiHidden="0" w:uiPriority="72" w:unhideWhenUsed="0"/>
-    <w:lsdException w:name="Colorful Grid Accent 4" w:semiHidden="0" w:uiPriority="73" w:unhideWhenUsed="0"/>
-    <w:lsdException w:name="Light Shading Accent 5" w:semiHidden="0" w:uiPriority="60" w:unhideWhenUsed="0"/>
-    <w:lsdException w:name="Light List Accent 5" w:semiHidden="0" w:uiPriority="61" w:unhideWhenUsed="0"/>
-    <w:lsdException w:name="Light Grid Accent 5" w:semiHidden="0" w:uiPriority="62" w:unhideWhenUsed="0"/>
-    <w:lsdException w:name="Medium Shading 1 Accent 5" w:semiHidden="0" w:uiPriority="63" w:unhideWhenUsed="0"/>
-    <w:lsdException w:name="Medium Shading 2 Accent 5" w:semiHidden="0" w:uiPriority="64" w:unhideWhenUsed="0"/>
-    <w:lsdException w:name="Medium List 1 Accent 5" w:semiHidden="0" w:uiPriority="65" w:unhideWhenUsed="0"/>
-    <w:lsdException w:name="Medium List 2 Accent 5" w:semiHidden="0" w:uiPriority="66" w:unhideWhenUsed="0"/>
-    <w:lsdException w:name="Medium Grid 1 Accent 5" w:semiHidden="0" w:uiPriority="67" w:unhideWhenUsed="0"/>
-    <w:lsdException w:name="Medium Grid 2 Accent 5" w:semiHidden="0" w:uiPriority="68" w:unhideWhenUsed="0"/>
-    <w:lsdException w:name="Medium Grid 3 Accent 5" w:semiHidden="0" w:uiPriority="69" w:unhideWhenUsed="0"/>
-    <w:lsdException w:name="Dark List Accent 5" w:semiHidden="0" w:uiPriority="70" w:unhideWhenUsed="0"/>
-    <w:lsdException w:name="Colorful Shading Accent 5" w:semiHidden="0" w:uiPriority="71" w:unhideWhenUsed="0"/>
-    <w:lsdException w:name="Colorful List Accent 5" w:semiHidden="0" w:uiPriority="72" w:unhideWhenUsed="0"/>
-    <w:lsdException w:name="Colorful Grid Accent 5" w:semiHidden="0" w:uiPriority="73" w:unhideWhenUsed="0"/>
-    <w:lsdException w:name="Light Shading Accent 6" w:semiHidden="0" w:uiPriority="60" w:unhideWhenUsed="0"/>
-    <w:lsdException w:name="Light List Accent 6" w:semiHidden="0" w:uiPriority="61" w:unhideWhenUsed="0"/>
-    <w:lsdException w:name="Light Grid Accent 6" w:semiHidden="0" w:uiPriority="62" w:unhideWhenUsed="0"/>
-    <w:lsdException w:name="Medium Shading 1 Accent 6" w:semiHidden="0" w:uiPriority="63" w:unhideWhenUsed="0"/>
-    <w:lsdException w:name="Medium Shading 2 Accent 6" w:semiHidden="0" w:uiPriority="64" w:unhideWhenUsed="0"/>
-    <w:lsdException w:name="Medium List 1 Accent 6" w:semiHidden="0" w:uiPriority="65" w:unhideWhenUsed="0"/>
-    <w:lsdException w:name="Medium List 2 Accent 6" w:semiHidden="0" w:uiPriority="66" w:unhideWhenUsed="0"/>
-    <w:lsdException w:name="Medium Grid 1 Accent 6" w:semiHidden="0" w:uiPriority="67" w:unhideWhenUsed="0"/>
-    <w:lsdException w:name="Medium Grid 2 Accent 6" w:semiHidden="0" w:uiPriority="68" w:unhideWhenUsed="0"/>
-    <w:lsdException w:name="Medium Grid 3 Accent 6" w:semiHidden="0" w:uiPriority="69" w:unhideWhenUsed="0"/>
-    <w:lsdException w:name="Dark List Accent 6" w:semiHidden="0" w:uiPriority="70" w:unhideWhenUsed="0"/>
-    <w:lsdException w:name="Colorful Shading Accent 6" w:semiHidden="0" w:uiPriority="71" w:unhideWhenUsed="0"/>
-    <w:lsdException w:name="Colorful List Accent 6" w:semiHidden="0" w:uiPriority="72" w:unhideWhenUsed="0"/>
-    <w:lsdException w:name="Colorful Grid Accent 6" w:semiHidden="0" w:uiPriority="73" w:unhideWhenUsed="0"/>
-    <w:lsdException w:name="Subtle Emphasis" w:semiHidden="0" w:uiPriority="19" w:unhideWhenUsed="0" w:qFormat="1"/>
-    <w:lsdException w:name="Intense Emphasis" w:semiHidden="0" w:uiPriority="21" w:unhideWhenUsed="0" w:qFormat="1"/>
-    <w:lsdException w:name="Subtle Reference" w:semiHidden="0" w:uiPriority="31" w:unhideWhenUsed="0" w:qFormat="1"/>
-    <w:lsdException w:name="Intense Reference" w:semiHidden="0" w:uiPriority="32" w:unhideWhenUsed="0" w:qFormat="1"/>
-    <w:lsdException w:name="Book Title" w:semiHidden="0" w:uiPriority="33" w:unhideWhenUsed="0" w:qFormat="1"/>
-    <w:lsdException w:name="Bibliography" w:uiPriority="37"/>
-    <w:lsdException w:name="TOC Heading" w:uiPriority="39" w:qFormat="1"/>
+  <w:latentStyles w:defLockedState="0" w:defUIPriority="99" w:defSemiHidden="0" w:defUnhideWhenUsed="0" w:defQFormat="0" w:count="371">
+    <w:lsdException w:name="Normal" w:uiPriority="0" w:qFormat="1"/>
+    <w:lsdException w:name="heading 1" w:uiPriority="9" w:qFormat="1"/>
+    <w:lsdException w:name="heading 2" w:semiHidden="1" w:uiPriority="9" w:unhideWhenUsed="1" w:qFormat="1"/>
+    <w:lsdException w:name="heading 3" w:semiHidden="1" w:uiPriority="9" w:unhideWhenUsed="1" w:qFormat="1"/>
+    <w:lsdException w:name="heading 4" w:semiHidden="1" w:uiPriority="9" w:unhideWhenUsed="1" w:qFormat="1"/>
+    <w:lsdException w:name="heading 5" w:semiHidden="1" w:uiPriority="9" w:unhideWhenUsed="1" w:qFormat="1"/>
+    <w:lsdException w:name="heading 6" w:semiHidden="1" w:uiPriority="9" w:unhideWhenUsed="1" w:qFormat="1"/>
+    <w:lsdException w:name="heading 7" w:semiHidden="1" w:uiPriority="9" w:unhideWhenUsed="1" w:qFormat="1"/>
+    <w:lsdException w:name="heading 8" w:semiHidden="1" w:uiPriority="9" w:unhideWhenUsed="1" w:qFormat="1"/>
+    <w:lsdException w:name="heading 9" w:semiHidden="1" w:uiPriority="9" w:unhideWhenUsed="1" w:qFormat="1"/>
+    <w:lsdException w:name="index 1" w:semiHidden="1" w:unhideWhenUsed="1"/>
+    <w:lsdException w:name="index 2" w:semiHidden="1" w:unhideWhenUsed="1"/>
+    <w:lsdException w:name="index 3" w:semiHidden="1" w:unhideWhenUsed="1"/>
+    <w:lsdException w:name="index 4" w:semiHidden="1" w:unhideWhenUsed="1"/>
+    <w:lsdException w:name="index 5" w:semiHidden="1" w:unhideWhenUsed="1"/>
+    <w:lsdException w:name="index 6" w:semiHidden="1" w:unhideWhenUsed="1"/>
+    <w:lsdException w:name="index 7" w:semiHidden="1" w:unhideWhenUsed="1"/>
+    <w:lsdException w:name="index 8" w:semiHidden="1" w:unhideWhenUsed="1"/>
+    <w:lsdException w:name="index 9" w:semiHidden="1" w:unhideWhenUsed="1"/>
+    <w:lsdException w:name="toc 1" w:semiHidden="1" w:uiPriority="39" w:unhideWhenUsed="1"/>
+    <w:lsdException w:name="toc 2" w:semiHidden="1" w:uiPriority="39" w:unhideWhenUsed="1"/>
+    <w:lsdException w:name="toc 3" w:semiHidden="1" w:uiPriority="39" w:unhideWhenUsed="1"/>
+    <w:lsdException w:name="toc 4" w:semiHidden="1" w:uiPriority="39" w:unhideWhenUsed="1"/>
+    <w:lsdException w:name="toc 5" w:semiHidden="1" w:uiPriority="39" w:unhideWhenUsed="1"/>
+    <w:lsdException w:name="toc 6" w:semiHidden="1" w:uiPriority="39" w:unhideWhenUsed="1"/>
+    <w:lsdException w:name="toc 7" w:semiHidden="1" w:uiPriority="39" w:unhideWhenUsed="1"/>
+    <w:lsdException w:name="toc 8" w:semiHidden="1" w:uiPriority="39" w:unhideWhenUsed="1"/>
+    <w:lsdException w:name="toc 9" w:semiHidden="1" w:uiPriority="39" w:unhideWhenUsed="1"/>
+    <w:lsdException w:name="Normal Indent" w:semiHidden="1" w:unhideWhenUsed="1"/>
+    <w:lsdException w:name="footnote text" w:semiHidden="1" w:unhideWhenUsed="1"/>
+    <w:lsdException w:name="annotation text" w:semiHidden="1" w:unhideWhenUsed="1"/>
+    <w:lsdException w:name="header" w:semiHidden="1" w:unhideWhenUsed="1"/>
+    <w:lsdException w:name="footer" w:semiHidden="1" w:unhideWhenUsed="1"/>
+    <w:lsdException w:name="index heading" w:semiHidden="1" w:unhideWhenUsed="1"/>
+    <w:lsdException w:name="caption" w:semiHidden="1" w:uiPriority="35" w:unhideWhenUsed="1" w:qFormat="1"/>
+    <w:lsdException w:name="table of figures" w:semiHidden="1" w:unhideWhenUsed="1"/>
+    <w:lsdException w:name="envelope address" w:semiHidden="1" w:unhideWhenUsed="1"/>
+    <w:lsdException w:name="envelope return" w:semiHidden="1" w:unhideWhenUsed="1"/>
+    <w:lsdException w:name="footnote reference" w:semiHidden="1" w:unhideWhenUsed="1"/>
+    <w:lsdException w:name="annotation reference" w:semiHidden="1" w:unhideWhenUsed="1"/>
+    <w:lsdException w:name="line number" w:semiHidden="1" w:unhideWhenUsed="1"/>
+    <w:lsdException w:name="page number" w:semiHidden="1" w:unhideWhenUsed="1"/>
+    <w:lsdException w:name="endnote reference" w:semiHidden="1" w:unhideWhenUsed="1"/>
+    <w:lsdException w:name="endnote text" w:semiHidden="1" w:unhideWhenUsed="1"/>
+    <w:lsdException w:name="table of authorities" w:semiHidden="1" w:unhideWhenUsed="1"/>
+    <w:lsdException w:name="macro" w:semiHidden="1" w:unhideWhenUsed="1"/>
+    <w:lsdException w:name="toa heading" w:semiHidden="1" w:unhideWhenUsed="1"/>
+    <w:lsdException w:name="List" w:semiHidden="1" w:unhideWhenUsed="1"/>
+    <w:lsdException w:name="List Bullet" w:semiHidden="1" w:unhideWhenUsed="1"/>
+    <w:lsdException w:name="List Number" w:semiHidden="1" w:unhideWhenUsed="1"/>
+    <w:lsdException w:name="List 2" w:semiHidden="1" w:unhideWhenUsed="1"/>
+    <w:lsdException w:name="List 3" w:semiHidden="1" w:unhideWhenUsed="1"/>
+    <w:lsdException w:name="List 4" w:semiHidden="1" w:unhideWhenUsed="1"/>
+    <w:lsdException w:name="List 5" w:semiHidden="1" w:unhideWhenUsed="1"/>
+    <w:lsdException w:name="List Bullet 2" w:semiHidden="1" w:unhideWhenUsed="1"/>
+    <w:lsdException w:name="List Bullet 3" w:semiHidden="1" w:unhideWhenUsed="1"/>
+    <w:lsdException w:name="List Bullet 4" w:semiHidden="1" w:unhideWhenUsed="1"/>
+    <w:lsdException w:name="List Bullet 5" w:semiHidden="1" w:unhideWhenUsed="1"/>
+    <w:lsdException w:name="List Number 2" w:semiHidden="1" w:unhideWhenUsed="1"/>
+    <w:lsdException w:name="List Number 3" w:semiHidden="1" w:unhideWhenUsed="1"/>
+    <w:lsdException w:name="List Number 4" w:semiHidden="1" w:unhideWhenUsed="1"/>
+    <w:lsdException w:name="List Number 5" w:semiHidden="1" w:unhideWhenUsed="1"/>
+    <w:lsdException w:name="Title" w:uiPriority="10" w:qFormat="1"/>
+    <w:lsdException w:name="Closing" w:semiHidden="1" w:unhideWhenUsed="1"/>
+    <w:lsdException w:name="Signature" w:semiHidden="1" w:unhideWhenUsed="1"/>
+    <w:lsdException w:name="Default Paragraph Font" w:semiHidden="1" w:uiPriority="1" w:unhideWhenUsed="1"/>
+    <w:lsdException w:name="Body Text" w:semiHidden="1" w:unhideWhenUsed="1"/>
+    <w:lsdException w:name="Body Text Indent" w:semiHidden="1" w:unhideWhenUsed="1"/>
+    <w:lsdException w:name="List Continue" w:semiHidden="1" w:unhideWhenUsed="1"/>
+    <w:lsdException w:name="List Continue 2" w:semiHidden="1" w:unhideWhenUsed="1"/>
+    <w:lsdException w:name="List Continue 3" w:semiHidden="1" w:unhideWhenUsed="1"/>
+    <w:lsdException w:name="List Continue 4" w:semiHidden="1" w:unhideWhenUsed="1"/>
+    <w:lsdException w:name="List Continue 5" w:semiHidden="1" w:unhideWhenUsed="1"/>
+    <w:lsdException w:name="Message Header" w:semiHidden="1" w:unhideWhenUsed="1"/>
+    <w:lsdException w:name="Subtitle" w:uiPriority="11" w:qFormat="1"/>
+    <w:lsdException w:name="Salutation" w:semiHidden="1" w:unhideWhenUsed="1"/>
+    <w:lsdException w:name="Date" w:semiHidden="1" w:unhideWhenUsed="1"/>
+    <w:lsdException w:name="Body Text First Indent" w:semiHidden="1" w:unhideWhenUsed="1"/>
+    <w:lsdException w:name="Body Text First Indent 2" w:semiHidden="1" w:unhideWhenUsed="1"/>
+    <w:lsdException w:name="Note Heading" w:semiHidden="1" w:unhideWhenUsed="1"/>
+    <w:lsdException w:name="Body Text 2" w:semiHidden="1" w:unhideWhenUsed="1"/>
+    <w:lsdException w:name="Body Text 3" w:semiHidden="1" w:unhideWhenUsed="1"/>
+    <w:lsdException w:name="Body Text Indent 2" w:semiHidden="1" w:unhideWhenUsed="1"/>
+    <w:lsdException w:name="Body Text Indent 3" w:semiHidden="1" w:unhideWhenUsed="1"/>
+    <w:lsdException w:name="Block Text" w:semiHidden="1" w:unhideWhenUsed="1"/>
+    <w:lsdException w:name="Hyperlink" w:semiHidden="1" w:unhideWhenUsed="1"/>
+    <w:lsdException w:name="FollowedHyperlink" w:semiHidden="1" w:unhideWhenUsed="1"/>
+    <w:lsdException w:name="Strong" w:uiPriority="22" w:qFormat="1"/>
+    <w:lsdException w:name="Emphasis" w:uiPriority="20" w:qFormat="1"/>
+    <w:lsdException w:name="Document Map" w:semiHidden="1" w:unhideWhenUsed="1"/>
+    <w:lsdException w:name="Plain Text" w:semiHidden="1" w:unhideWhenUsed="1"/>
+    <w:lsdException w:name="E-mail Signature" w:semiHidden="1" w:unhideWhenUsed="1"/>
+    <w:lsdException w:name="HTML Top of Form" w:semiHidden="1" w:unhideWhenUsed="1"/>
+    <w:lsdException w:name="HTML Bottom of Form" w:semiHidden="1" w:unhideWhenUsed="1"/>
+    <w:lsdException w:name="Normal (Web)" w:semiHidden="1" w:unhideWhenUsed="1"/>
+    <w:lsdException w:name="HTML Acronym" w:semiHidden="1" w:unhideWhenUsed="1"/>
+    <w:lsdException w:name="HTML Address" w:semiHidden="1" w:unhideWhenUsed="1"/>
+    <w:lsdException w:name="HTML Cite" w:semiHidden="1" w:unhideWhenUsed="1"/>
+    <w:lsdException w:name="HTML Code" w:semiHidden="1" w:unhideWhenUsed="1"/>
+    <w:lsdException w:name="HTML Definition" w:semiHidden="1" w:unhideWhenUsed="1"/>
+    <w:lsdException w:name="HTML Keyboard" w:semiHidden="1" w:unhideWhenUsed="1"/>
+    <w:lsdException w:name="HTML Preformatted" w:semiHidden="1" w:unhideWhenUsed="1"/>
+    <w:lsdException w:name="HTML Sample" w:semiHidden="1" w:unhideWhenUsed="1"/>
+    <w:lsdException w:name="HTML Typewriter" w:semiHidden="1" w:unhideWhenUsed="1"/>
+    <w:lsdException w:name="HTML Variable" w:semiHidden="1" w:unhideWhenUsed="1"/>
+    <w:lsdException w:name="Normal Table" w:semiHidden="1" w:unhideWhenUsed="1"/>
+    <w:lsdException w:name="annotation subject" w:semiHidden="1" w:unhideWhenUsed="1"/>
+    <w:lsdException w:name="No List" w:semiHidden="1" w:unhideWhenUsed="1"/>
+    <w:lsdException w:name="Outline List 1" w:semiHidden="1" w:unhideWhenUsed="1"/>
+    <w:lsdException w:name="Outline List 2" w:semiHidden="1" w:unhideWhenUsed="1"/>
+    <w:lsdException w:name="Outline List 3" w:semiHidden="1" w:unhideWhenUsed="1"/>
+    <w:lsdException w:name="Table Simple 1" w:semiHidden="1" w:unhideWhenUsed="1"/>
+    <w:lsdException w:name="Table Simple 2" w:semiHidden="1" w:unhideWhenUsed="1"/>
+    <w:lsdException w:name="Table Simple 3" w:semiHidden="1" w:unhideWhenUsed="1"/>
+    <w:lsdException w:name="Table Classic 1" w:semiHidden="1" w:unhideWhenUsed="1"/>
+    <w:lsdException w:name="Table Classic 2" w:semiHidden="1" w:unhideWhenUsed="1"/>
+    <w:lsdException w:name="Table Classic 3" w:semiHidden="1" w:unhideWhenUsed="1"/>
+    <w:lsdException w:name="Table Classic 4" w:semiHidden="1" w:unhideWhenUsed="1"/>
+    <w:lsdException w:name="Table Colorful 1" w:semiHidden="1" w:unhideWhenUsed="1"/>
+    <w:lsdException w:name="Table Colorful 2" w:semiHidden="1" w:unhideWhenUsed="1"/>
+    <w:lsdException w:name="Table Colorful 3" w:semiHidden="1" w:unhideWhenUsed="1"/>
+    <w:lsdException w:name="Table Columns 1" w:semiHidden="1" w:unhideWhenUsed="1"/>
+    <w:lsdException w:name="Table Columns 2" w:semiHidden="1" w:unhideWhenUsed="1"/>
+    <w:lsdException w:name="Table Columns 3" w:semiHidden="1" w:unhideWhenUsed="1"/>
+    <w:lsdException w:name="Table Columns 4" w:semiHidden="1" w:unhideWhenUsed="1"/>
+    <w:lsdException w:name="Table Columns 5" w:semiHidden="1" w:unhideWhenUsed="1"/>
+    <w:lsdException w:name="Table Grid 1" w:semiHidden="1" w:unhideWhenUsed="1"/>
+    <w:lsdException w:name="Table Grid 2" w:semiHidden="1" w:unhideWhenUsed="1"/>
+    <w:lsdException w:name="Table Grid 3" w:semiHidden="1" w:unhideWhenUsed="1"/>
+    <w:lsdException w:name="Table Grid 4" w:semiHidden="1" w:unhideWhenUsed="1"/>
+    <w:lsdException w:name="Table Grid 5" w:semiHidden="1" w:unhideWhenUsed="1"/>
+    <w:lsdException w:name="Table Grid 6" w:semiHidden="1" w:unhideWhenUsed="1"/>
+    <w:lsdException w:name="Table Grid 7" w:semiHidden="1" w:unhideWhenUsed="1"/>
+    <w:lsdException w:name="Table Grid 8" w:semiHidden="1" w:unhideWhenUsed="1"/>
+    <w:lsdException w:name="Table List 1" w:semiHidden="1" w:unhideWhenUsed="1"/>
+    <w:lsdException w:name="Table List 2" w:semiHidden="1" w:unhideWhenUsed="1"/>
+    <w:lsdException w:name="Table List 3" w:semiHidden="1" w:unhideWhenUsed="1"/>
+    <w:lsdException w:name="Table List 4" w:semiHidden="1" w:unhideWhenUsed="1"/>
+    <w:lsdException w:name="Table List 5" w:semiHidden="1" w:unhideWhenUsed="1"/>
+    <w:lsdException w:name="Table List 6" w:semiHidden="1" w:unhideWhenUsed="1"/>
+    <w:lsdException w:name="Table List 7" w:semiHidden="1" w:unhideWhenUsed="1"/>
+    <w:lsdException w:name="Table List 8" w:semiHidden="1" w:unhideWhenUsed="1"/>
+    <w:lsdException w:name="Table 3D effects 1" w:semiHidden="1" w:unhideWhenUsed="1"/>
+    <w:lsdException w:name="Table 3D effects 2" w:semiHidden="1" w:unhideWhenUsed="1"/>
+    <w:lsdException w:name="Table 3D effects 3" w:semiHidden="1" w:unhideWhenUsed="1"/>
+    <w:lsdException w:name="Table Contemporary" w:semiHidden="1" w:unhideWhenUsed="1"/>
+    <w:lsdException w:name="Table Elegant" w:semiHidden="1" w:unhideWhenUsed="1"/>
+    <w:lsdException w:name="Table Professional" w:semiHidden="1" w:unhideWhenUsed="1"/>
+    <w:lsdException w:name="Table Subtle 1" w:semiHidden="1" w:unhideWhenUsed="1"/>
+    <w:lsdException w:name="Table Subtle 2" w:semiHidden="1" w:unhideWhenUsed="1"/>
+    <w:lsdException w:name="Table Web 1" w:semiHidden="1" w:unhideWhenUsed="1"/>
+    <w:lsdException w:name="Table Web 2" w:semiHidden="1" w:unhideWhenUsed="1"/>
+    <w:lsdException w:name="Table Web 3" w:semiHidden="1" w:unhideWhenUsed="1"/>
+    <w:lsdException w:name="Balloon Text" w:semiHidden="1" w:unhideWhenUsed="1"/>
+    <w:lsdException w:name="Table Grid" w:uiPriority="39"/>
+    <w:lsdException w:name="Table Theme" w:semiHidden="1" w:unhideWhenUsed="1"/>
+    <w:lsdException w:name="Placeholder Text" w:semiHidden="1"/>
+    <w:lsdException w:name="No Spacing" w:uiPriority="1" w:qFormat="1"/>
+    <w:lsdException w:name="Light Shading" w:uiPriority="60"/>
+    <w:lsdException w:name="Light List" w:uiPriority="61"/>
+    <w:lsdException w:name="Light Grid" w:uiPriority="62"/>
+    <w:lsdException w:name="Medium Shading 1" w:uiPriority="63"/>
+    <w:lsdException w:name="Medium Shading 2" w:uiPriority="64"/>
+    <w:lsdException w:name="Medium List 1" w:uiPriority="65"/>
+    <w:lsdException w:name="Medium List 2" w:uiPriority="66"/>
+    <w:lsdException w:name="Medium Grid 1" w:uiPriority="67"/>
+    <w:lsdException w:name="Medium Grid 2" w:uiPriority="68"/>
+    <w:lsdException w:name="Medium Grid 3" w:uiPriority="69"/>
+    <w:lsdException w:name="Dark List" w:uiPriority="70"/>
+    <w:lsdException w:name="Colorful Shading" w:uiPriority="71"/>
+    <w:lsdException w:name="Colorful List" w:uiPriority="72"/>
+    <w:lsdException w:name="Colorful Grid" w:uiPriority="73"/>
+    <w:lsdException w:name="Light Shading Accent 1" w:uiPriority="60"/>
+    <w:lsdException w:name="Light List Accent 1" w:uiPriority="61"/>
+    <w:lsdException w:name="Light Grid Accent 1" w:uiPriority="62"/>
+    <w:lsdException w:name="Medium Shading 1 Accent 1" w:uiPriority="63"/>
+    <w:lsdException w:name="Medium Shading 2 Accent 1" w:uiPriority="64"/>
+    <w:lsdException w:name="Medium List 1 Accent 1" w:uiPriority="65"/>
+    <w:lsdException w:name="Revision" w:semiHidden="1"/>
+    <w:lsdException w:name="List Paragraph" w:uiPriority="34" w:qFormat="1"/>
+    <w:lsdException w:name="Quote" w:uiPriority="29" w:qFormat="1"/>
+    <w:lsdException w:name="Intense Quote" w:uiPriority="30" w:qFormat="1"/>
+    <w:lsdException w:name="Medium List 2 Accent 1" w:uiPriority="66"/>
+    <w:lsdException w:name="Medium Grid 1 Accent 1" w:uiPriority="67"/>
+    <w:lsdException w:name="Medium Grid 2 Accent 1" w:uiPriority="68"/>
+    <w:lsdException w:name="Medium Grid 3 Accent 1" w:uiPriority="69"/>
+    <w:lsdException w:name="Dark List Accent 1" w:uiPriority="70"/>
+    <w:lsdException w:name="Colorful Shading Accent 1" w:uiPriority="71"/>
+    <w:lsdException w:name="Colorful List Accent 1" w:uiPriority="72"/>
+    <w:lsdException w:name="Colorful Grid Accent 1" w:uiPriority="73"/>
+    <w:lsdException w:name="Light Shading Accent 2" w:uiPriority="60"/>
+    <w:lsdException w:name="Light List Accent 2" w:uiPriority="61"/>
+    <w:lsdException w:name="Light Grid Accent 2" w:uiPriority="62"/>
+    <w:lsdException w:name="Medium Shading 1 Accent 2" w:uiPriority="63"/>
+    <w:lsdException w:name="Medium Shading 2 Accent 2" w:uiPriority="64"/>
+    <w:lsdException w:name="Medium List 1 Accent 2" w:uiPriority="65"/>
+    <w:lsdException w:name="Medium List 2 Accent 2" w:uiPriority="66"/>
+    <w:lsdException w:name="Medium Grid 1 Accent 2" w:uiPriority="67"/>
+    <w:lsdException w:name="Medium Grid 2 Accent 2" w:uiPriority="68"/>
+    <w:lsdException w:name="Medium Grid 3 Accent 2" w:uiPriority="69"/>
+    <w:lsdException w:name="Dark List Accent 2" w:uiPriority="70"/>
+    <w:lsdException w:name="Colorful Shading Accent 2" w:uiPriority="71"/>
+    <w:lsdException w:name="Colorful List Accent 2" w:uiPriority="72"/>
+    <w:lsdException w:name="Colorful Grid Accent 2" w:uiPriority="73"/>
+    <w:lsdException w:name="Light Shading Accent 3" w:uiPriority="60"/>
+    <w:lsdException w:name="Light List Accent 3" w:uiPriority="61"/>
+    <w:lsdException w:name="Light Grid Accent 3" w:uiPriority="62"/>
+    <w:lsdException w:name="Medium Shading 1 Accent 3" w:uiPriority="63"/>
+    <w:lsdException w:name="Medium Shading 2 Accent 3" w:uiPriority="64"/>
+    <w:lsdException w:name="Medium List 1 Accent 3" w:uiPriority="65"/>
+    <w:lsdException w:name="Medium List 2 Accent 3" w:uiPriority="66"/>
+    <w:lsdException w:name="Medium Grid 1 Accent 3" w:uiPriority="67"/>
+    <w:lsdException w:name="Medium Grid 2 Accent 3" w:uiPriority="68"/>
+    <w:lsdException w:name="Medium Grid 3 Accent 3" w:uiPriority="69"/>
+    <w:lsdException w:name="Dark List Accent 3" w:uiPriority="70"/>
+    <w:lsdException w:name="Colorful Shading Accent 3" w:uiPriority="71"/>
+    <w:lsdException w:name="Colorful List Accent 3" w:uiPriority="72"/>
+    <w:lsdException w:name="Colorful Grid Accent 3" w:uiPriority="73"/>
+    <w:lsdException w:name="Light Shading Accent 4" w:uiPriority="60"/>
+    <w:lsdException w:name="Light List Accent 4" w:uiPriority="61"/>
+    <w:lsdException w:name="Light Grid Accent 4" w:uiPriority="62"/>
+    <w:lsdException w:name="Medium Shading 1 Accent 4" w:uiPriority="63"/>
+    <w:lsdException w:name="Medium Shading 2 Accent 4" w:uiPriority="64"/>
+    <w:lsdException w:name="Medium List 1 Accent 4" w:uiPriority="65"/>
+    <w:lsdException w:name="Medium List 2 Accent 4" w:uiPriority="66"/>
+    <w:lsdException w:name="Medium Grid 1 Accent 4" w:uiPriority="67"/>
+    <w:lsdException w:name="Medium Grid 2 Accent 4" w:uiPriority="68"/>
+    <w:lsdException w:name="Medium Grid 3 Accent 4" w:uiPriority="69"/>
+    <w:lsdException w:name="Dark List Accent 4" w:uiPriority="70"/>
+    <w:lsdException w:name="Colorful Shading Accent 4" w:uiPriority="71"/>
+    <w:lsdException w:name="Colorful List Accent 4" w:uiPriority="72"/>
+    <w:lsdException w:name="Colorful Grid Accent 4" w:uiPriority="73"/>
+    <w:lsdException w:name="Light Shading Accent 5" w:uiPriority="60"/>
+    <w:lsdException w:name="Light List Accent 5" w:uiPriority="61"/>
+    <w:lsdException w:name="Light Grid Accent 5" w:uiPriority="62"/>
+    <w:lsdException w:name="Medium Shading 1 Accent 5" w:uiPriority="63"/>
+    <w:lsdException w:name="Medium Shading 2 Accent 5" w:uiPriority="64"/>
+    <w:lsdException w:name="Medium List 1 Accent 5" w:uiPriority="65"/>
+    <w:lsdException w:name="Medium List 2 Accent 5" w:uiPriority="66"/>
+    <w:lsdException w:name="Medium Grid 1 Accent 5" w:uiPriority="67"/>
+    <w:lsdException w:name="Medium Grid 2 Accent 5" w:uiPriority="68"/>
+    <w:lsdException w:name="Medium Grid 3 Accent 5" w:uiPriority="69"/>
+    <w:lsdException w:name="Dark List Accent 5" w:uiPriority="70"/>
+    <w:lsdException w:name="Colorful Shading Accent 5" w:uiPriority="71"/>
+    <w:lsdException w:name="Colorful List Accent 5" w:uiPriority="72"/>
+    <w:lsdException w:name="Colorful Grid Accent 5" w:uiPriority="73"/>
+    <w:lsdException w:name="Light Shading Accent 6" w:uiPriority="60"/>
+    <w:lsdException w:name="Light List Accent 6" w:uiPriority="61"/>
+    <w:lsdException w:name="Light Grid Accent 6" w:uiPriority="62"/>
+    <w:lsdException w:name="Medium Shading 1 Accent 6" w:uiPriority="63"/>
+    <w:lsdException w:name="Medium Shading 2 Accent 6" w:uiPriority="64"/>
+    <w:lsdException w:name="Medium List 1 Accent 6" w:uiPriority="65"/>
+    <w:lsdException w:name="Medium List 2 Accent 6" w:uiPriority="66"/>
+    <w:lsdException w:name="Medium Grid 1 Accent 6" w:uiPriority="67"/>
+    <w:lsdException w:name="Medium Grid 2 Accent 6" w:uiPriority="68"/>
+    <w:lsdException w:name="Medium Grid 3 Accent 6" w:uiPriority="69"/>
+    <w:lsdException w:name="Dark List Accent 6" w:uiPriority="70"/>
+    <w:lsdException w:name="Colorful Shading Accent 6" w:uiPriority="71"/>
+    <w:lsdException w:name="Colorful List Accent 6" w:uiPriority="72"/>
+    <w:lsdException w:name="Colorful Grid Accent 6" w:uiPriority="73"/>
+    <w:lsdException w:name="Subtle Emphasis" w:uiPriority="19" w:qFormat="1"/>
+    <w:lsdException w:name="Intense Emphasis" w:uiPriority="21" w:qFormat="1"/>
+    <w:lsdException w:name="Subtle Reference" w:uiPriority="31" w:qFormat="1"/>
+    <w:lsdException w:name="Intense Reference" w:uiPriority="32" w:qFormat="1"/>
+    <w:lsdException w:name="Book Title" w:uiPriority="33" w:qFormat="1"/>
+    <w:lsdException w:name="Bibliography" w:semiHidden="1" w:uiPriority="37" w:unhideWhenUsed="1"/>
+    <w:lsdException w:name="TOC Heading" w:semiHidden="1" w:uiPriority="39" w:unhideWhenUsed="1" w:qFormat="1"/>
+    <w:lsdException w:name="Plain Table 1" w:uiPriority="41"/>
+    <w:lsdException w:name="Plain Table 2" w:uiPriority="42"/>
+    <w:lsdException w:name="Plain Table 3" w:uiPriority="43"/>
+    <w:lsdException w:name="Plain Table 4" w:uiPriority="44"/>
+    <w:lsdException w:name="Plain Table 5" w:uiPriority="45"/>
+    <w:lsdException w:name="Grid Table Light" w:uiPriority="40"/>
+    <w:lsdException w:name="Grid Table 1 Light" w:uiPriority="46"/>
+    <w:lsdException w:name="Grid Table 2" w:uiPriority="47"/>
+    <w:lsdException w:name="Grid Table 3" w:uiPriority="48"/>
+    <w:lsdException w:name="Grid Table 4" w:uiPriority="49"/>
+    <w:lsdException w:name="Grid Table 5 Dark" w:uiPriority="50"/>
+    <w:lsdException w:name="Grid Table 6 Colorful" w:uiPriority="51"/>
+    <w:lsdException w:name="Grid Table 7 Colorful" w:uiPriority="52"/>
+    <w:lsdException w:name="Grid Table 1 Light Accent 1" w:uiPriority="46"/>
+    <w:lsdException w:name="Grid Table 2 Accent 1" w:uiPriority="47"/>
+    <w:lsdException w:name="Grid Table 3 Accent 1" w:uiPriority="48"/>
+    <w:lsdException w:name="Grid Table 4 Accent 1" w:uiPriority="49"/>
+    <w:lsdException w:name="Grid Table 5 Dark Accent 1" w:uiPriority="50"/>
+    <w:lsdException w:name="Grid Table 6 Colorful Accent 1" w:uiPriority="51"/>
+    <w:lsdException w:name="Grid Table 7 Colorful Accent 1" w:uiPriority="52"/>
+    <w:lsdException w:name="Grid Table 1 Light Accent 2" w:uiPriority="46"/>
+    <w:lsdException w:name="Grid Table 2 Accent 2" w:uiPriority="47"/>
+    <w:lsdException w:name="Grid Table 3 Accent 2" w:uiPriority="48"/>
+    <w:lsdException w:name="Grid Table 4 Accent 2" w:uiPriority="49"/>
+    <w:lsdException w:name="Grid Table 5 Dark Accent 2" w:uiPriority="50"/>
+    <w:lsdException w:name="Grid Table 6 Colorful Accent 2" w:uiPriority="51"/>
+    <w:lsdException w:name="Grid Table 7 Colorful Accent 2" w:uiPriority="52"/>
+    <w:lsdException w:name="Grid Table 1 Light Accent 3" w:uiPriority="46"/>
+    <w:lsdException w:name="Grid Table 2 Accent 3" w:uiPriority="47"/>
+    <w:lsdException w:name="Grid Table 3 Accent 3" w:uiPriority="48"/>
+    <w:lsdException w:name="Grid Table 4 Accent 3" w:uiPriority="49"/>
+    <w:lsdException w:name="Grid Table 5 Dark Accent 3" w:uiPriority="50"/>
+    <w:lsdException w:name="Grid Table 6 Colorful Accent 3" w:uiPriority="51"/>
+    <w:lsdException w:name="Grid Table 7 Colorful Accent 3" w:uiPriority="52"/>
+    <w:lsdException w:name="Grid Table 1 Light Accent 4" w:uiPriority="46"/>
+    <w:lsdException w:name="Grid Table 2 Accent 4" w:uiPriority="47"/>
+    <w:lsdException w:name="Grid Table 3 Accent 4" w:uiPriority="48"/>
+    <w:lsdException w:name="Grid Table 4 Accent 4" w:uiPriority="49"/>
+    <w:lsdException w:name="Grid Table 5 Dark Accent 4" w:uiPriority="50"/>
+    <w:lsdException w:name="Grid Table 6 Colorful Accent 4" w:uiPriority="51"/>
+    <w:lsdException w:name="Grid Table 7 Colorful Accent 4" w:uiPriority="52"/>
+    <w:lsdException w:name="Grid Table 1 Light Accent 5" w:uiPriority="46"/>
+    <w:lsdException w:name="Grid Table 2 Accent 5" w:uiPriority="47"/>
+    <w:lsdException w:name="Grid Table 3 Accent 5" w:uiPriority="48"/>
+    <w:lsdException w:name="Grid Table 4 Accent 5" w:uiPriority="49"/>
+    <w:lsdException w:name="Grid Table 5 Dark Accent 5" w:uiPriority="50"/>
+    <w:lsdException w:name="Grid Table 6 Colorful Accent 5" w:uiPriority="51"/>
+    <w:lsdException w:name="Grid Table 7 Colorful Accent 5" w:uiPriority="52"/>
+    <w:lsdException w:name="Grid Table 1 Light Accent 6" w:uiPriority="46"/>
+    <w:lsdException w:name="Grid Table 2 Accent 6" w:uiPriority="47"/>
+    <w:lsdException w:name="Grid Table 3 Accent 6" w:uiPriority="48"/>
+    <w:lsdException w:name="Grid Table 4 Accent 6" w:uiPriority="49"/>
+    <w:lsdException w:name="Grid Table 5 Dark Accent 6" w:uiPriority="50"/>
+    <w:lsdException w:name="Grid Table 6 Colorful Accent 6" w:uiPriority="51"/>
+    <w:lsdException w:name="Grid Table 7 Colorful Accent 6" w:uiPriority="52"/>
+    <w:lsdException w:name="List Table 1 Light" w:uiPriority="46"/>
+    <w:lsdException w:name="List Table 2" w:uiPriority="47"/>
+    <w:lsdException w:name="List Table 3" w:uiPriority="48"/>
+    <w:lsdException w:name="List Table 4" w:uiPriority="49"/>
+    <w:lsdException w:name="List Table 5 Dark" w:uiPriority="50"/>
+    <w:lsdException w:name="List Table 6 Colorful" w:uiPriority="51"/>
+    <w:lsdException w:name="List Table 7 Colorful" w:uiPriority="52"/>
+    <w:lsdException w:name="List Table 1 Light Accent 1" w:uiPriority="46"/>
+    <w:lsdException w:name="List Table 2 Accent 1" w:uiPriority="47"/>
+    <w:lsdException w:name="List Table 3 Accent 1" w:uiPriority="48"/>
+    <w:lsdException w:name="List Table 4 Accent 1" w:uiPriority="49"/>
+    <w:lsdException w:name="List Table 5 Dark Accent 1" w:uiPriority="50"/>
+    <w:lsdException w:name="List Table 6 Colorful Accent 1" w:uiPriority="51"/>
+    <w:lsdException w:name="List Table 7 Colorful Accent 1" w:uiPriority="52"/>
+    <w:lsdException w:name="List Table 1 Light Accent 2" w:uiPriority="46"/>
+    <w:lsdException w:name="List Table 2 Accent 2" w:uiPriority="47"/>
+    <w:lsdException w:name="List Table 3 Accent 2" w:uiPriority="48"/>
+    <w:lsdException w:name="List Table 4 Accent 2" w:uiPriority="49"/>
+    <w:lsdException w:name="List Table 5 Dark Accent 2" w:uiPriority="50"/>
+    <w:lsdException w:name="List Table 6 Colorful Accent 2" w:uiPriority="51"/>
+    <w:lsdException w:name="List Table 7 Colorful Accent 2" w:uiPriority="52"/>
+    <w:lsdException w:name="List Table 1 Light Accent 3" w:uiPriority="46"/>
+    <w:lsdException w:name="List Table 2 Accent 3" w:uiPriority="47"/>
+    <w:lsdException w:name="List Table 3 Accent 3" w:uiPriority="48"/>
+    <w:lsdException w:name="List Table 4 Accent 3" w:uiPriority="49"/>
+    <w:lsdException w:name="List Table 5 Dark Accent 3" w:uiPriority="50"/>
+    <w:lsdException w:name="List Table 6 Colorful Accent 3" w:uiPriority="51"/>
+    <w:lsdException w:name="List Table 7 Colorful Accent 3" w:uiPriority="52"/>
+    <w:lsdException w:name="List Table 1 Light Accent 4" w:uiPriority="46"/>
+    <w:lsdException w:name="List Table 2 Accent 4" w:uiPriority="47"/>
+    <w:lsdException w:name="List Table 3 Accent 4" w:uiPriority="48"/>
+    <w:lsdException w:name="List Table 4 Accent 4" w:uiPriority="49"/>
+    <w:lsdException w:name="List Table 5 Dark Accent 4" w:uiPriority="50"/>
+    <w:lsdException w:name="List Table 6 Colorful Accent 4" w:uiPriority="51"/>
+    <w:lsdException w:name="List Table 7 Colorful Accent 4" w:uiPriority="52"/>
+    <w:lsdException w:name="List Table 1 Light Accent 5" w:uiPriority="46"/>
+    <w:lsdException w:name="List Table 2 Accent 5" w:uiPriority="47"/>
+    <w:lsdException w:name="List Table 3 Accent 5" w:uiPriority="48"/>
+    <w:lsdException w:name="List Table 4 Accent 5" w:uiPriority="49"/>
+    <w:lsdException w:name="List Table 5 Dark Accent 5" w:uiPriority="50"/>
+    <w:lsdException w:name="List Table 6 Colorful Accent 5" w:uiPriority="51"/>
+    <w:lsdException w:name="List Table 7 Colorful Accent 5" w:uiPriority="52"/>
+    <w:lsdException w:name="List Table 1 Light Accent 6" w:uiPriority="46"/>
+    <w:lsdException w:name="List Table 2 Accent 6" w:uiPriority="47"/>
+    <w:lsdException w:name="List Table 3 Accent 6" w:uiPriority="48"/>
+    <w:lsdException w:name="List Table 4 Accent 6" w:uiPriority="49"/>
+    <w:lsdException w:name="List Table 5 Dark Accent 6" w:uiPriority="50"/>
+    <w:lsdException w:name="List Table 6 Colorful Accent 6" w:uiPriority="51"/>
+    <w:lsdException w:name="List Table 7 Colorful Accent 6" w:uiPriority="52"/>
   </w:latentStyles>
   <w:style w:type="paragraph" w:default="1" w:styleId="Normal">
     <w:name w:val="Normal"/>
     <w:uiPriority w:val="1"/>
     <w:qFormat/>
   </w:style>
-  <w:style w:type="paragraph" w:styleId="Balk1">
+  <w:style w:type="paragraph" w:styleId="Heading1">
     <w:name w:val="heading 1"/>
     <w:basedOn w:val="Normal"/>
     <w:uiPriority w:val="1"/>
@@ -2718,7 +3289,7 @@
       <w:u w:val="single"/>
     </w:rPr>
   </w:style>
-  <w:style w:type="paragraph" w:styleId="Balk2">
+  <w:style w:type="paragraph" w:styleId="Heading2">
     <w:name w:val="heading 2"/>
     <w:basedOn w:val="Normal"/>
     <w:uiPriority w:val="1"/>
@@ -2736,13 +3307,13 @@
       <w:szCs w:val="24"/>
     </w:rPr>
   </w:style>
-  <w:style w:type="character" w:default="1" w:styleId="VarsaylanParagrafYazTipi">
+  <w:style w:type="character" w:default="1" w:styleId="DefaultParagraphFont">
     <w:name w:val="Default Paragraph Font"/>
     <w:uiPriority w:val="1"/>
     <w:semiHidden/>
     <w:unhideWhenUsed/>
   </w:style>
-  <w:style w:type="table" w:default="1" w:styleId="NormalTablo">
+  <w:style w:type="table" w:default="1" w:styleId="TableNormal">
     <w:name w:val="Normal Table"/>
     <w:uiPriority w:val="99"/>
     <w:semiHidden/>
@@ -2757,13 +3328,13 @@
       </w:tblCellMar>
     </w:tblPr>
   </w:style>
-  <w:style w:type="numbering" w:default="1" w:styleId="ListeYok">
+  <w:style w:type="numbering" w:default="1" w:styleId="NoList">
     <w:name w:val="No List"/>
     <w:uiPriority w:val="99"/>
     <w:semiHidden/>
     <w:unhideWhenUsed/>
   </w:style>
-  <w:style w:type="paragraph" w:styleId="GvdeMetni">
+  <w:style w:type="paragraph" w:styleId="BodyText">
     <w:name w:val="Body Text"/>
     <w:basedOn w:val="Normal"/>
     <w:uiPriority w:val="1"/>
@@ -2777,7 +3348,7 @@
       <w:szCs w:val="24"/>
     </w:rPr>
   </w:style>
-  <w:style w:type="paragraph" w:styleId="ListeParagraf">
+  <w:style w:type="paragraph" w:styleId="ListParagraph">
     <w:name w:val="List Paragraph"/>
     <w:basedOn w:val="Normal"/>
     <w:uiPriority w:val="1"/>
@@ -2789,274 +3360,9 @@
     <w:uiPriority w:val="1"/>
     <w:qFormat/>
   </w:style>
-  <w:style w:type="character" w:styleId="Kpr">
+  <w:style w:type="character" w:styleId="Hyperlink">
     <w:name w:val="Hyperlink"/>
-    <w:basedOn w:val="VarsaylanParagrafYazTipi"/>
-    <w:uiPriority w:val="99"/>
-    <w:unhideWhenUsed/>
-    <w:rsid w:val="00305196"/>
-    <w:rPr>
-      <w:color w:val="0000FF" w:themeColor="hyperlink"/>
-      <w:u w:val="single"/>
-    </w:rPr>
-  </w:style>
-</w:styles>
-</file>
-
-<file path=word/stylesWithEffects.xml><?xml version="1.0" encoding="utf-8"?>
-<w:styles xmlns:wpc="http://schemas.microsoft.com/office/word/2010/wordprocessingCanvas" xmlns:mc="http://schemas.openxmlformats.org/markup-compatibility/2006" xmlns:o="urn:schemas-microsoft-com:office:office" xmlns:r="http://schemas.openxmlformats.org/officeDocument/2006/relationships" xmlns:m="http://schemas.openxmlformats.org/officeDocument/2006/math" xmlns:v="urn:schemas-microsoft-com:vml" xmlns:wp14="http://schemas.microsoft.com/office/word/2010/wordprocessingDrawing" xmlns:wp="http://schemas.openxmlformats.org/drawingml/2006/wordprocessingDrawing" xmlns:w10="urn:schemas-microsoft-com:office:word" xmlns:w="http://schemas.openxmlformats.org/wordprocessingml/2006/main" xmlns:w14="http://schemas.microsoft.com/office/word/2010/wordml" xmlns:wpg="http://schemas.microsoft.com/office/word/2010/wordprocessingGroup" xmlns:wpi="http://schemas.microsoft.com/office/word/2010/wordprocessingInk" xmlns:wne="http://schemas.microsoft.com/office/word/2006/wordml" xmlns:wps="http://schemas.microsoft.com/office/word/2010/wordprocessingShape" mc:Ignorable="w14 wp14">
-  <w:docDefaults>
-    <w:rPrDefault>
-      <w:rPr>
-        <w:rFonts w:asciiTheme="minorHAnsi" w:eastAsiaTheme="minorHAnsi" w:hAnsiTheme="minorHAnsi" w:cstheme="minorBidi"/>
-        <w:sz w:val="22"/>
-        <w:szCs w:val="22"/>
-        <w:lang w:val="en-US" w:eastAsia="en-US" w:bidi="ar-SA"/>
-      </w:rPr>
-    </w:rPrDefault>
-    <w:pPrDefault>
-      <w:pPr>
-        <w:widowControl w:val="0"/>
-      </w:pPr>
-    </w:pPrDefault>
-  </w:docDefaults>
-  <w:latentStyles w:defLockedState="0" w:defUIPriority="99" w:defSemiHidden="1" w:defUnhideWhenUsed="1" w:defQFormat="0" w:count="267">
-    <w:lsdException w:name="Normal" w:semiHidden="0" w:uiPriority="0" w:unhideWhenUsed="0" w:qFormat="1"/>
-    <w:lsdException w:name="heading 1" w:semiHidden="0" w:uiPriority="9" w:unhideWhenUsed="0" w:qFormat="1"/>
-    <w:lsdException w:name="heading 2" w:uiPriority="9" w:qFormat="1"/>
-    <w:lsdException w:name="heading 3" w:uiPriority="9" w:qFormat="1"/>
-    <w:lsdException w:name="heading 4" w:uiPriority="9" w:qFormat="1"/>
-    <w:lsdException w:name="heading 5" w:uiPriority="9" w:qFormat="1"/>
-    <w:lsdException w:name="heading 6" w:uiPriority="9" w:qFormat="1"/>
-    <w:lsdException w:name="heading 7" w:uiPriority="9" w:qFormat="1"/>
-    <w:lsdException w:name="heading 8" w:uiPriority="9" w:qFormat="1"/>
-    <w:lsdException w:name="heading 9" w:uiPriority="9" w:qFormat="1"/>
-    <w:lsdException w:name="toc 1" w:uiPriority="39"/>
-    <w:lsdException w:name="toc 2" w:uiPriority="39"/>
-    <w:lsdException w:name="toc 3" w:uiPriority="39"/>
-    <w:lsdException w:name="toc 4" w:uiPriority="39"/>
-    <w:lsdException w:name="toc 5" w:uiPriority="39"/>
-    <w:lsdException w:name="toc 6" w:uiPriority="39"/>
-    <w:lsdException w:name="toc 7" w:uiPriority="39"/>
-    <w:lsdException w:name="toc 8" w:uiPriority="39"/>
-    <w:lsdException w:name="toc 9" w:uiPriority="39"/>
-    <w:lsdException w:name="caption" w:uiPriority="35" w:qFormat="1"/>
-    <w:lsdException w:name="Title" w:semiHidden="0" w:uiPriority="10" w:unhideWhenUsed="0" w:qFormat="1"/>
-    <w:lsdException w:name="Default Paragraph Font" w:uiPriority="1"/>
-    <w:lsdException w:name="Subtitle" w:semiHidden="0" w:uiPriority="11" w:unhideWhenUsed="0" w:qFormat="1"/>
-    <w:lsdException w:name="Strong" w:semiHidden="0" w:uiPriority="22" w:unhideWhenUsed="0" w:qFormat="1"/>
-    <w:lsdException w:name="Emphasis" w:semiHidden="0" w:uiPriority="20" w:unhideWhenUsed="0" w:qFormat="1"/>
-    <w:lsdException w:name="Table Grid" w:semiHidden="0" w:uiPriority="39" w:unhideWhenUsed="0"/>
-    <w:lsdException w:name="Placeholder Text" w:unhideWhenUsed="0"/>
-    <w:lsdException w:name="No Spacing" w:semiHidden="0" w:uiPriority="1" w:unhideWhenUsed="0" w:qFormat="1"/>
-    <w:lsdException w:name="Light Shading" w:semiHidden="0" w:uiPriority="60" w:unhideWhenUsed="0"/>
-    <w:lsdException w:name="Light List" w:semiHidden="0" w:uiPriority="61" w:unhideWhenUsed="0"/>
-    <w:lsdException w:name="Light Grid" w:semiHidden="0" w:uiPriority="62" w:unhideWhenUsed="0"/>
-    <w:lsdException w:name="Medium Shading 1" w:semiHidden="0" w:uiPriority="63" w:unhideWhenUsed="0"/>
-    <w:lsdException w:name="Medium Shading 2" w:semiHidden="0" w:uiPriority="64" w:unhideWhenUsed="0"/>
-    <w:lsdException w:name="Medium List 1" w:semiHidden="0" w:uiPriority="65" w:unhideWhenUsed="0"/>
-    <w:lsdException w:name="Medium List 2" w:semiHidden="0" w:uiPriority="66" w:unhideWhenUsed="0"/>
-    <w:lsdException w:name="Medium Grid 1" w:semiHidden="0" w:uiPriority="67" w:unhideWhenUsed="0"/>
-    <w:lsdException w:name="Medium Grid 2" w:semiHidden="0" w:uiPriority="68" w:unhideWhenUsed="0"/>
-    <w:lsdException w:name="Medium Grid 3" w:semiHidden="0" w:uiPriority="69" w:unhideWhenUsed="0"/>
-    <w:lsdException w:name="Dark List" w:semiHidden="0" w:uiPriority="70" w:unhideWhenUsed="0"/>
-    <w:lsdException w:name="Colorful Shading" w:semiHidden="0" w:uiPriority="71" w:unhideWhenUsed="0"/>
-    <w:lsdException w:name="Colorful List" w:semiHidden="0" w:uiPriority="72" w:unhideWhenUsed="0"/>
-    <w:lsdException w:name="Colorful Grid" w:semiHidden="0" w:uiPriority="73" w:unhideWhenUsed="0"/>
-    <w:lsdException w:name="Light Shading Accent 1" w:semiHidden="0" w:uiPriority="60" w:unhideWhenUsed="0"/>
-    <w:lsdException w:name="Light List Accent 1" w:semiHidden="0" w:uiPriority="61" w:unhideWhenUsed="0"/>
-    <w:lsdException w:name="Light Grid Accent 1" w:semiHidden="0" w:uiPriority="62" w:unhideWhenUsed="0"/>
-    <w:lsdException w:name="Medium Shading 1 Accent 1" w:semiHidden="0" w:uiPriority="63" w:unhideWhenUsed="0"/>
-    <w:lsdException w:name="Medium Shading 2 Accent 1" w:semiHidden="0" w:uiPriority="64" w:unhideWhenUsed="0"/>
-    <w:lsdException w:name="Medium List 1 Accent 1" w:semiHidden="0" w:uiPriority="65" w:unhideWhenUsed="0"/>
-    <w:lsdException w:name="Revision" w:unhideWhenUsed="0"/>
-    <w:lsdException w:name="List Paragraph" w:semiHidden="0" w:uiPriority="34" w:unhideWhenUsed="0" w:qFormat="1"/>
-    <w:lsdException w:name="Quote" w:semiHidden="0" w:uiPriority="29" w:unhideWhenUsed="0" w:qFormat="1"/>
-    <w:lsdException w:name="Intense Quote" w:semiHidden="0" w:uiPriority="30" w:unhideWhenUsed="0" w:qFormat="1"/>
-    <w:lsdException w:name="Medium List 2 Accent 1" w:semiHidden="0" w:uiPriority="66" w:unhideWhenUsed="0"/>
-    <w:lsdException w:name="Medium Grid 1 Accent 1" w:semiHidden="0" w:uiPriority="67" w:unhideWhenUsed="0"/>
-    <w:lsdException w:name="Medium Grid 2 Accent 1" w:semiHidden="0" w:uiPriority="68" w:unhideWhenUsed="0"/>
-    <w:lsdException w:name="Medium Grid 3 Accent 1" w:semiHidden="0" w:uiPriority="69" w:unhideWhenUsed="0"/>
-    <w:lsdException w:name="Dark List Accent 1" w:semiHidden="0" w:uiPriority="70" w:unhideWhenUsed="0"/>
-    <w:lsdException w:name="Colorful Shading Accent 1" w:semiHidden="0" w:uiPriority="71" w:unhideWhenUsed="0"/>
-    <w:lsdException w:name="Colorful List Accent 1" w:semiHidden="0" w:uiPriority="72" w:unhideWhenUsed="0"/>
-    <w:lsdException w:name="Colorful Grid Accent 1" w:semiHidden="0" w:uiPriority="73" w:unhideWhenUsed="0"/>
-    <w:lsdException w:name="Light Shading Accent 2" w:semiHidden="0" w:uiPriority="60" w:unhideWhenUsed="0"/>
-    <w:lsdException w:name="Light List Accent 2" w:semiHidden="0" w:uiPriority="61" w:unhideWhenUsed="0"/>
-    <w:lsdException w:name="Light Grid Accent 2" w:semiHidden="0" w:uiPriority="62" w:unhideWhenUsed="0"/>
-    <w:lsdException w:name="Medium Shading 1 Accent 2" w:semiHidden="0" w:uiPriority="63" w:unhideWhenUsed="0"/>
-    <w:lsdException w:name="Medium Shading 2 Accent 2" w:semiHidden="0" w:uiPriority="64" w:unhideWhenUsed="0"/>
-    <w:lsdException w:name="Medium List 1 Accent 2" w:semiHidden="0" w:uiPriority="65" w:unhideWhenUsed="0"/>
-    <w:lsdException w:name="Medium List 2 Accent 2" w:semiHidden="0" w:uiPriority="66" w:unhideWhenUsed="0"/>
-    <w:lsdException w:name="Medium Grid 1 Accent 2" w:semiHidden="0" w:uiPriority="67" w:unhideWhenUsed="0"/>
-    <w:lsdException w:name="Medium Grid 2 Accent 2" w:semiHidden="0" w:uiPriority="68" w:unhideWhenUsed="0"/>
-    <w:lsdException w:name="Medium Grid 3 Accent 2" w:semiHidden="0" w:uiPriority="69" w:unhideWhenUsed="0"/>
-    <w:lsdException w:name="Dark List Accent 2" w:semiHidden="0" w:uiPriority="70" w:unhideWhenUsed="0"/>
-    <w:lsdException w:name="Colorful Shading Accent 2" w:semiHidden="0" w:uiPriority="71" w:unhideWhenUsed="0"/>
-    <w:lsdException w:name="Colorful List Accent 2" w:semiHidden="0" w:uiPriority="72" w:unhideWhenUsed="0"/>
-    <w:lsdException w:name="Colorful Grid Accent 2" w:semiHidden="0" w:uiPriority="73" w:unhideWhenUsed="0"/>
-    <w:lsdException w:name="Light Shading Accent 3" w:semiHidden="0" w:uiPriority="60" w:unhideWhenUsed="0"/>
-    <w:lsdException w:name="Light List Accent 3" w:semiHidden="0" w:uiPriority="61" w:unhideWhenUsed="0"/>
-    <w:lsdException w:name="Light Grid Accent 3" w:semiHidden="0" w:uiPriority="62" w:unhideWhenUsed="0"/>
-    <w:lsdException w:name="Medium Shading 1 Accent 3" w:semiHidden="0" w:uiPriority="63" w:unhideWhenUsed="0"/>
-    <w:lsdException w:name="Medium Shading 2 Accent 3" w:semiHidden="0" w:uiPriority="64" w:unhideWhenUsed="0"/>
-    <w:lsdException w:name="Medium List 1 Accent 3" w:semiHidden="0" w:uiPriority="65" w:unhideWhenUsed="0"/>
-    <w:lsdException w:name="Medium List 2 Accent 3" w:semiHidden="0" w:uiPriority="66" w:unhideWhenUsed="0"/>
-    <w:lsdException w:name="Medium Grid 1 Accent 3" w:semiHidden="0" w:uiPriority="67" w:unhideWhenUsed="0"/>
-    <w:lsdException w:name="Medium Grid 2 Accent 3" w:semiHidden="0" w:uiPriority="68" w:unhideWhenUsed="0"/>
-    <w:lsdException w:name="Medium Grid 3 Accent 3" w:semiHidden="0" w:uiPriority="69" w:unhideWhenUsed="0"/>
-    <w:lsdException w:name="Dark List Accent 3" w:semiHidden="0" w:uiPriority="70" w:unhideWhenUsed="0"/>
-    <w:lsdException w:name="Colorful Shading Accent 3" w:semiHidden="0" w:uiPriority="71" w:unhideWhenUsed="0"/>
-    <w:lsdException w:name="Colorful List Accent 3" w:semiHidden="0" w:uiPriority="72" w:unhideWhenUsed="0"/>
-    <w:lsdException w:name="Colorful Grid Accent 3" w:semiHidden="0" w:uiPriority="73" w:unhideWhenUsed="0"/>
-    <w:lsdException w:name="Light Shading Accent 4" w:semiHidden="0" w:uiPriority="60" w:unhideWhenUsed="0"/>
-    <w:lsdException w:name="Light List Accent 4" w:semiHidden="0" w:uiPriority="61" w:unhideWhenUsed="0"/>
-    <w:lsdException w:name="Light Grid Accent 4" w:semiHidden="0" w:uiPriority="62" w:unhideWhenUsed="0"/>
-    <w:lsdException w:name="Medium Shading 1 Accent 4" w:semiHidden="0" w:uiPriority="63" w:unhideWhenUsed="0"/>
-    <w:lsdException w:name="Medium Shading 2 Accent 4" w:semiHidden="0" w:uiPriority="64" w:unhideWhenUsed="0"/>
-    <w:lsdException w:name="Medium List 1 Accent 4" w:semiHidden="0" w:uiPriority="65" w:unhideWhenUsed="0"/>
-    <w:lsdException w:name="Medium List 2 Accent 4" w:semiHidden="0" w:uiPriority="66" w:unhideWhenUsed="0"/>
-    <w:lsdException w:name="Medium Grid 1 Accent 4" w:semiHidden="0" w:uiPriority="67" w:unhideWhenUsed="0"/>
-    <w:lsdException w:name="Medium Grid 2 Accent 4" w:semiHidden="0" w:uiPriority="68" w:unhideWhenUsed="0"/>
-    <w:lsdException w:name="Medium Grid 3 Accent 4" w:semiHidden="0" w:uiPriority="69" w:unhideWhenUsed="0"/>
-    <w:lsdException w:name="Dark List Accent 4" w:semiHidden="0" w:uiPriority="70" w:unhideWhenUsed="0"/>
-    <w:lsdException w:name="Colorful Shading Accent 4" w:semiHidden="0" w:uiPriority="71" w:unhideWhenUsed="0"/>
-    <w:lsdException w:name="Colorful List Accent 4" w:semiHidden="0" w:uiPriority="72" w:unhideWhenUsed="0"/>
-    <w:lsdException w:name="Colorful Grid Accent 4" w:semiHidden="0" w:uiPriority="73" w:unhideWhenUsed="0"/>
-    <w:lsdException w:name="Light Shading Accent 5" w:semiHidden="0" w:uiPriority="60" w:unhideWhenUsed="0"/>
-    <w:lsdException w:name="Light List Accent 5" w:semiHidden="0" w:uiPriority="61" w:unhideWhenUsed="0"/>
-    <w:lsdException w:name="Light Grid Accent 5" w:semiHidden="0" w:uiPriority="62" w:unhideWhenUsed="0"/>
-    <w:lsdException w:name="Medium Shading 1 Accent 5" w:semiHidden="0" w:uiPriority="63" w:unhideWhenUsed="0"/>
-    <w:lsdException w:name="Medium Shading 2 Accent 5" w:semiHidden="0" w:uiPriority="64" w:unhideWhenUsed="0"/>
-    <w:lsdException w:name="Medium List 1 Accent 5" w:semiHidden="0" w:uiPriority="65" w:unhideWhenUsed="0"/>
-    <w:lsdException w:name="Medium List 2 Accent 5" w:semiHidden="0" w:uiPriority="66" w:unhideWhenUsed="0"/>
-    <w:lsdException w:name="Medium Grid 1 Accent 5" w:semiHidden="0" w:uiPriority="67" w:unhideWhenUsed="0"/>
-    <w:lsdException w:name="Medium Grid 2 Accent 5" w:semiHidden="0" w:uiPriority="68" w:unhideWhenUsed="0"/>
-    <w:lsdException w:name="Medium Grid 3 Accent 5" w:semiHidden="0" w:uiPriority="69" w:unhideWhenUsed="0"/>
-    <w:lsdException w:name="Dark List Accent 5" w:semiHidden="0" w:uiPriority="70" w:unhideWhenUsed="0"/>
-    <w:lsdException w:name="Colorful Shading Accent 5" w:semiHidden="0" w:uiPriority="71" w:unhideWhenUsed="0"/>
-    <w:lsdException w:name="Colorful List Accent 5" w:semiHidden="0" w:uiPriority="72" w:unhideWhenUsed="0"/>
-    <w:lsdException w:name="Colorful Grid Accent 5" w:semiHidden="0" w:uiPriority="73" w:unhideWhenUsed="0"/>
-    <w:lsdException w:name="Light Shading Accent 6" w:semiHidden="0" w:uiPriority="60" w:unhideWhenUsed="0"/>
-    <w:lsdException w:name="Light List Accent 6" w:semiHidden="0" w:uiPriority="61" w:unhideWhenUsed="0"/>
-    <w:lsdException w:name="Light Grid Accent 6" w:semiHidden="0" w:uiPriority="62" w:unhideWhenUsed="0"/>
-    <w:lsdException w:name="Medium Shading 1 Accent 6" w:semiHidden="0" w:uiPriority="63" w:unhideWhenUsed="0"/>
-    <w:lsdException w:name="Medium Shading 2 Accent 6" w:semiHidden="0" w:uiPriority="64" w:unhideWhenUsed="0"/>
-    <w:lsdException w:name="Medium List 1 Accent 6" w:semiHidden="0" w:uiPriority="65" w:unhideWhenUsed="0"/>
-    <w:lsdException w:name="Medium List 2 Accent 6" w:semiHidden="0" w:uiPriority="66" w:unhideWhenUsed="0"/>
-    <w:lsdException w:name="Medium Grid 1 Accent 6" w:semiHidden="0" w:uiPriority="67" w:unhideWhenUsed="0"/>
-    <w:lsdException w:name="Medium Grid 2 Accent 6" w:semiHidden="0" w:uiPriority="68" w:unhideWhenUsed="0"/>
-    <w:lsdException w:name="Medium Grid 3 Accent 6" w:semiHidden="0" w:uiPriority="69" w:unhideWhenUsed="0"/>
-    <w:lsdException w:name="Dark List Accent 6" w:semiHidden="0" w:uiPriority="70" w:unhideWhenUsed="0"/>
-    <w:lsdException w:name="Colorful Shading Accent 6" w:semiHidden="0" w:uiPriority="71" w:unhideWhenUsed="0"/>
-    <w:lsdException w:name="Colorful List Accent 6" w:semiHidden="0" w:uiPriority="72" w:unhideWhenUsed="0"/>
-    <w:lsdException w:name="Colorful Grid Accent 6" w:semiHidden="0" w:uiPriority="73" w:unhideWhenUsed="0"/>
-    <w:lsdException w:name="Subtle Emphasis" w:semiHidden="0" w:uiPriority="19" w:unhideWhenUsed="0" w:qFormat="1"/>
-    <w:lsdException w:name="Intense Emphasis" w:semiHidden="0" w:uiPriority="21" w:unhideWhenUsed="0" w:qFormat="1"/>
-    <w:lsdException w:name="Subtle Reference" w:semiHidden="0" w:uiPriority="31" w:unhideWhenUsed="0" w:qFormat="1"/>
-    <w:lsdException w:name="Intense Reference" w:semiHidden="0" w:uiPriority="32" w:unhideWhenUsed="0" w:qFormat="1"/>
-    <w:lsdException w:name="Book Title" w:semiHidden="0" w:uiPriority="33" w:unhideWhenUsed="0" w:qFormat="1"/>
-    <w:lsdException w:name="Bibliography" w:uiPriority="37"/>
-    <w:lsdException w:name="TOC Heading" w:uiPriority="39" w:qFormat="1"/>
-  </w:latentStyles>
-  <w:style w:type="paragraph" w:default="1" w:styleId="Normal">
-    <w:name w:val="Normal"/>
-    <w:uiPriority w:val="1"/>
-    <w:qFormat/>
-  </w:style>
-  <w:style w:type="paragraph" w:styleId="Balk1">
-    <w:name w:val="heading 1"/>
-    <w:basedOn w:val="Normal"/>
-    <w:uiPriority w:val="1"/>
-    <w:qFormat/>
-    <w:pPr>
-      <w:ind w:left="156"/>
-      <w:outlineLvl w:val="0"/>
-    </w:pPr>
-    <w:rPr>
-      <w:rFonts w:ascii="Times New Roman" w:eastAsia="Times New Roman" w:hAnsi="Times New Roman"/>
-      <w:b/>
-      <w:bCs/>
-      <w:i/>
-      <w:sz w:val="28"/>
-      <w:szCs w:val="28"/>
-      <w:u w:val="single"/>
-    </w:rPr>
-  </w:style>
-  <w:style w:type="paragraph" w:styleId="Balk2">
-    <w:name w:val="heading 2"/>
-    <w:basedOn w:val="Normal"/>
-    <w:uiPriority w:val="1"/>
-    <w:qFormat/>
-    <w:pPr>
-      <w:spacing w:before="5"/>
-      <w:ind w:left="156"/>
-      <w:outlineLvl w:val="1"/>
-    </w:pPr>
-    <w:rPr>
-      <w:rFonts w:ascii="Times New Roman" w:eastAsia="Times New Roman" w:hAnsi="Times New Roman"/>
-      <w:b/>
-      <w:bCs/>
-      <w:sz w:val="24"/>
-      <w:szCs w:val="24"/>
-    </w:rPr>
-  </w:style>
-  <w:style w:type="character" w:default="1" w:styleId="VarsaylanParagrafYazTipi">
-    <w:name w:val="Default Paragraph Font"/>
-    <w:uiPriority w:val="1"/>
-    <w:semiHidden/>
-    <w:unhideWhenUsed/>
-  </w:style>
-  <w:style w:type="table" w:default="1" w:styleId="NormalTablo">
-    <w:name w:val="Normal Table"/>
-    <w:uiPriority w:val="99"/>
-    <w:semiHidden/>
-    <w:unhideWhenUsed/>
-    <w:tblPr>
-      <w:tblInd w:w="0" w:type="dxa"/>
-      <w:tblCellMar>
-        <w:top w:w="0" w:type="dxa"/>
-        <w:left w:w="108" w:type="dxa"/>
-        <w:bottom w:w="0" w:type="dxa"/>
-        <w:right w:w="108" w:type="dxa"/>
-      </w:tblCellMar>
-    </w:tblPr>
-  </w:style>
-  <w:style w:type="numbering" w:default="1" w:styleId="ListeYok">
-    <w:name w:val="No List"/>
-    <w:uiPriority w:val="99"/>
-    <w:semiHidden/>
-    <w:unhideWhenUsed/>
-  </w:style>
-  <w:style w:type="paragraph" w:styleId="GvdeMetni">
-    <w:name w:val="Body Text"/>
-    <w:basedOn w:val="Normal"/>
-    <w:uiPriority w:val="1"/>
-    <w:qFormat/>
-    <w:pPr>
-      <w:ind w:left="156"/>
-    </w:pPr>
-    <w:rPr>
-      <w:rFonts w:ascii="Times New Roman" w:eastAsia="Times New Roman" w:hAnsi="Times New Roman"/>
-      <w:sz w:val="24"/>
-      <w:szCs w:val="24"/>
-    </w:rPr>
-  </w:style>
-  <w:style w:type="paragraph" w:styleId="ListeParagraf">
-    <w:name w:val="List Paragraph"/>
-    <w:basedOn w:val="Normal"/>
-    <w:uiPriority w:val="1"/>
-    <w:qFormat/>
-  </w:style>
-  <w:style w:type="paragraph" w:customStyle="1" w:styleId="TableParagraph">
-    <w:name w:val="Table Paragraph"/>
-    <w:basedOn w:val="Normal"/>
-    <w:uiPriority w:val="1"/>
-    <w:qFormat/>
-  </w:style>
-  <w:style w:type="character" w:styleId="Kpr">
-    <w:name w:val="Hyperlink"/>
-    <w:basedOn w:val="VarsaylanParagrafYazTipi"/>
+    <w:basedOn w:val="DefaultParagraphFont"/>
     <w:uiPriority w:val="99"/>
     <w:unhideWhenUsed/>
     <w:rsid w:val="00305196"/>

</xml_diff>